<commit_message>
Update Links and Sources
</commit_message>
<xml_diff>
--- a/Links.docx
+++ b/Links.docx
@@ -44,103 +44,8 @@
         <w:pStyle w:val="Heading1"/>
         <w:rPr/>
       </w:pPr>
-      <w:bookmarkStart w:colFirst="0" w:colLast="0" w:name="_q6bden3hnxq" w:id="1"/>
+      <w:bookmarkStart w:colFirst="0" w:colLast="0" w:name="_1vay9za2ex8o" w:id="1"/>
       <w:bookmarkEnd w:id="1"/>
-      <w:r>
-        <w:rPr>
-          <w:rtl w:val="0"/>
-        </w:rPr>
-        <w:t xml:space="preserve">Trello(will do later)</w:t>
-      </w:r>
-    </w:p>
-    <w:p>
-      <w:pPr>
-        <w:numPr>
-          <w:ilvl w:val="0"/>
-          <w:numId w:val="2"/>
-        </w:numPr>
-        <w:ind w:left="720" w:hanging="360"/>
-        <w:rPr>
-          <w:u w:val="none"/>
-        </w:rPr>
-      </w:pPr>
-      <w:hyperlink r:id="rId7">
-        <w:r>
-          <w:rPr>
-            <w:color w:val="1155cc"/>
-            <w:u w:val="single"/>
-            <w:rtl w:val="0"/>
-          </w:rPr>
-          <w:t xml:space="preserve">https://help.trello.com/article/1065-using-the-github-power-up</w:t>
-        </w:r>
-      </w:hyperlink>
-      <w:r>
-        <w:rPr>
-          <w:rtl w:val="0"/>
-        </w:rPr>
-      </w:r>
-    </w:p>
-    <w:p>
-      <w:pPr>
-        <w:numPr>
-          <w:ilvl w:val="0"/>
-          <w:numId w:val="2"/>
-        </w:numPr>
-        <w:ind w:left="720" w:hanging="360"/>
-        <w:rPr>
-          <w:u w:val="none"/>
-        </w:rPr>
-      </w:pPr>
-      <w:hyperlink r:id="rId8">
-        <w:r>
-          <w:rPr>
-            <w:color w:val="1155cc"/>
-            <w:u w:val="single"/>
-            <w:rtl w:val="0"/>
-          </w:rPr>
-          <w:t xml:space="preserve">https://blog.trello.com/github-and-trello-integrate-your-commits</w:t>
-        </w:r>
-      </w:hyperlink>
-      <w:r>
-        <w:rPr>
-          <w:rtl w:val="0"/>
-        </w:rPr>
-      </w:r>
-    </w:p>
-    <w:p>
-      <w:pPr>
-        <w:numPr>
-          <w:ilvl w:val="0"/>
-          <w:numId w:val="2"/>
-        </w:numPr>
-        <w:ind w:left="720" w:hanging="360"/>
-        <w:rPr>
-          <w:u w:val="none"/>
-        </w:rPr>
-      </w:pPr>
-      <w:hyperlink r:id="rId9">
-        <w:r>
-          <w:rPr>
-            <w:color w:val="1155cc"/>
-            <w:u w:val="single"/>
-            <w:rtl w:val="0"/>
-          </w:rPr>
-          <w:t xml:space="preserve">https://trello.com/power-ups/55a5d916446f517774210004/github</w:t>
-        </w:r>
-      </w:hyperlink>
-      <w:r>
-        <w:rPr>
-          <w:rtl w:val="0"/>
-        </w:rPr>
-      </w:r>
-    </w:p>
-    <w:p>
-      <w:pPr>
-        <w:pStyle w:val="Heading1"/>
-        <w:rPr/>
-      </w:pPr>
-      <w:bookmarkStart w:colFirst="0" w:colLast="0" w:name="_1vay9za2ex8o" w:id="2"/>
-      <w:bookmarkEnd w:id="2"/>
       <w:r>
         <w:rPr>
           <w:rtl w:val="0"/>
@@ -159,7 +64,7 @@
           <w:u w:val="none"/>
         </w:rPr>
       </w:pPr>
-      <w:hyperlink r:id="rId10">
+      <w:hyperlink r:id="rId7">
         <w:r>
           <w:rPr>
             <w:color w:val="1155cc"/>
@@ -187,7 +92,7 @@
           <w:u w:val="none"/>
         </w:rPr>
       </w:pPr>
-      <w:hyperlink r:id="rId11">
+      <w:hyperlink r:id="rId8">
         <w:r>
           <w:rPr>
             <w:color w:val="1155cc"/>
@@ -222,7 +127,7 @@
         </w:rPr>
         <w:t xml:space="preserve">*</w:t>
       </w:r>
-      <w:hyperlink r:id="rId12">
+      <w:hyperlink r:id="rId9">
         <w:r>
           <w:rPr>
             <w:color w:val="1155cc"/>
@@ -250,7 +155,7 @@
           <w:color w:val="695d46"/>
         </w:rPr>
       </w:pPr>
-      <w:hyperlink r:id="rId13">
+      <w:hyperlink r:id="rId10">
         <w:r>
           <w:rPr>
             <w:color w:val="1155cc"/>
@@ -278,7 +183,7 @@
           <w:color w:val="695d46"/>
         </w:rPr>
       </w:pPr>
-      <w:hyperlink r:id="rId14">
+      <w:hyperlink r:id="rId11">
         <w:r>
           <w:rPr>
             <w:color w:val="1155cc"/>
@@ -306,7 +211,7 @@
           <w:color w:val="695d46"/>
         </w:rPr>
       </w:pPr>
-      <w:hyperlink r:id="rId15">
+      <w:hyperlink r:id="rId12">
         <w:r>
           <w:rPr>
             <w:color w:val="1155cc"/>
@@ -341,7 +246,7 @@
         </w:rPr>
         <w:t xml:space="preserve">*</w:t>
       </w:r>
-      <w:hyperlink r:id="rId16">
+      <w:hyperlink r:id="rId13">
         <w:r>
           <w:rPr>
             <w:color w:val="1155cc"/>
@@ -369,7 +274,7 @@
           <w:color w:val="695d46"/>
         </w:rPr>
       </w:pPr>
-      <w:hyperlink r:id="rId17">
+      <w:hyperlink r:id="rId14">
         <w:r>
           <w:rPr>
             <w:color w:val="1155cc"/>
@@ -390,8 +295,8 @@
         <w:pStyle w:val="Heading1"/>
         <w:rPr/>
       </w:pPr>
-      <w:bookmarkStart w:colFirst="0" w:colLast="0" w:name="_j8ynaqo5posj" w:id="3"/>
-      <w:bookmarkEnd w:id="3"/>
+      <w:bookmarkStart w:colFirst="0" w:colLast="0" w:name="_j8ynaqo5posj" w:id="2"/>
+      <w:bookmarkEnd w:id="2"/>
       <w:r>
         <w:rPr>
           <w:rtl w:val="0"/>
@@ -414,7 +319,7 @@
       <w:pPr>
         <w:numPr>
           <w:ilvl w:val="0"/>
-          <w:numId w:val="3"/>
+          <w:numId w:val="2"/>
         </w:numPr>
         <w:ind w:left="720" w:hanging="360"/>
       </w:pPr>
@@ -424,7 +329,7 @@
         </w:rPr>
         <w:t xml:space="preserve">Video: </w:t>
       </w:r>
-      <w:hyperlink r:id="rId18">
+      <w:hyperlink r:id="rId15">
         <w:r>
           <w:rPr>
             <w:color w:val="1155cc"/>
@@ -445,7 +350,7 @@
       <w:pPr>
         <w:numPr>
           <w:ilvl w:val="0"/>
-          <w:numId w:val="3"/>
+          <w:numId w:val="2"/>
         </w:numPr>
         <w:ind w:left="720" w:hanging="360"/>
       </w:pPr>
@@ -455,7 +360,7 @@
         </w:rPr>
         <w:t xml:space="preserve">*Article </w:t>
       </w:r>
-      <w:hyperlink r:id="rId19">
+      <w:hyperlink r:id="rId16">
         <w:r>
           <w:rPr>
             <w:color w:val="1155cc"/>
@@ -477,309 +382,25 @@
         <w:pStyle w:val="Heading1"/>
         <w:rPr/>
       </w:pPr>
-      <w:bookmarkStart w:colFirst="0" w:colLast="0" w:name="_np4y4lbfu2cv" w:id="4"/>
-      <w:bookmarkEnd w:id="4"/>
-      <w:r>
-        <w:rPr>
-          <w:rtl w:val="0"/>
-        </w:rPr>
-        <w:t xml:space="preserve">Websites</w:t>
-      </w:r>
-    </w:p>
-    <w:p>
-      <w:pPr>
-        <w:numPr>
-          <w:ilvl w:val="0"/>
-          <w:numId w:val="5"/>
-        </w:numPr>
-        <w:ind w:left="720" w:hanging="360"/>
-        <w:rPr>
-          <w:u w:val="none"/>
-        </w:rPr>
-      </w:pPr>
-      <w:hyperlink r:id="rId20">
-        <w:r>
-          <w:rPr>
-            <w:color w:val="1155cc"/>
-            <w:u w:val="single"/>
-            <w:rtl w:val="0"/>
-          </w:rPr>
-          <w:t xml:space="preserve">Named-entity recognition</w:t>
-        </w:r>
-      </w:hyperlink>
-      <w:r>
-        <w:rPr>
-          <w:rtl w:val="0"/>
-        </w:rPr>
-      </w:r>
-    </w:p>
-    <w:p>
-      <w:pPr>
-        <w:numPr>
-          <w:ilvl w:val="0"/>
-          <w:numId w:val="5"/>
-        </w:numPr>
-        <w:ind w:left="720" w:hanging="360"/>
-        <w:rPr>
-          <w:u w:val="none"/>
-        </w:rPr>
-      </w:pPr>
-      <w:hyperlink r:id="rId21">
-        <w:r>
-          <w:rPr>
-            <w:color w:val="1155cc"/>
-            <w:u w:val="single"/>
-            <w:rtl w:val="0"/>
-          </w:rPr>
-          <w:t xml:space="preserve">Named Entity Recognition with NLTK and SpaCy</w:t>
-        </w:r>
-      </w:hyperlink>
-      <w:r>
-        <w:rPr>
-          <w:rtl w:val="0"/>
-        </w:rPr>
-      </w:r>
-    </w:p>
-    <w:p>
-      <w:pPr>
-        <w:numPr>
-          <w:ilvl w:val="0"/>
-          <w:numId w:val="5"/>
-        </w:numPr>
-        <w:ind w:left="720" w:hanging="360"/>
-        <w:rPr>
-          <w:u w:val="none"/>
-        </w:rPr>
-      </w:pPr>
-      <w:hyperlink r:id="rId22">
-        <w:r>
-          <w:rPr>
-            <w:color w:val="1155cc"/>
-            <w:u w:val="single"/>
-            <w:rtl w:val="0"/>
-          </w:rPr>
-          <w:t xml:space="preserve">Named Entity Recognition: Applications and Use Cases</w:t>
-        </w:r>
-      </w:hyperlink>
-      <w:r>
-        <w:rPr>
-          <w:rtl w:val="0"/>
-        </w:rPr>
-      </w:r>
-    </w:p>
-    <w:p>
-      <w:pPr>
-        <w:numPr>
-          <w:ilvl w:val="0"/>
-          <w:numId w:val="5"/>
-        </w:numPr>
-        <w:ind w:left="720" w:hanging="360"/>
-        <w:rPr>
-          <w:u w:val="none"/>
-        </w:rPr>
-      </w:pPr>
-      <w:hyperlink r:id="rId23">
-        <w:r>
-          <w:rPr>
-            <w:color w:val="1155cc"/>
-            <w:u w:val="single"/>
-            <w:rtl w:val="0"/>
-          </w:rPr>
-          <w:t xml:space="preserve">Named Entity Recognition</w:t>
-        </w:r>
-      </w:hyperlink>
-      <w:r>
-        <w:rPr>
-          <w:rtl w:val="0"/>
-        </w:rPr>
-      </w:r>
-    </w:p>
-    <w:p>
-      <w:pPr>
-        <w:numPr>
-          <w:ilvl w:val="0"/>
-          <w:numId w:val="5"/>
-        </w:numPr>
-        <w:ind w:left="720" w:hanging="360"/>
-        <w:rPr>
-          <w:u w:val="none"/>
-        </w:rPr>
-      </w:pPr>
-      <w:hyperlink r:id="rId24">
-        <w:r>
-          <w:rPr>
-            <w:color w:val="1155cc"/>
-            <w:u w:val="single"/>
-            <w:rtl w:val="0"/>
-          </w:rPr>
-          <w:t xml:space="preserve">Python | Named Entity Recognition (NER) using spaCy</w:t>
-        </w:r>
-      </w:hyperlink>
-      <w:r>
-        <w:rPr>
-          <w:rtl w:val="0"/>
-        </w:rPr>
-      </w:r>
-    </w:p>
-    <w:p>
-      <w:pPr>
-        <w:numPr>
-          <w:ilvl w:val="0"/>
-          <w:numId w:val="5"/>
-        </w:numPr>
-        <w:ind w:left="720" w:hanging="360"/>
-        <w:rPr>
-          <w:u w:val="none"/>
-        </w:rPr>
-      </w:pPr>
-      <w:hyperlink r:id="rId25">
-        <w:r>
-          <w:rPr>
-            <w:color w:val="1155cc"/>
-            <w:u w:val="single"/>
-            <w:rtl w:val="0"/>
-          </w:rPr>
-          <w:t xml:space="preserve">Named Entity Recognition: A Practitioner's Guide to NLP</w:t>
-        </w:r>
-      </w:hyperlink>
-      <w:r>
-        <w:rPr>
-          <w:rtl w:val="0"/>
-        </w:rPr>
-      </w:r>
-    </w:p>
-    <w:p>
-      <w:pPr>
-        <w:numPr>
-          <w:ilvl w:val="0"/>
-          <w:numId w:val="5"/>
-        </w:numPr>
-        <w:ind w:left="720" w:hanging="360"/>
-        <w:rPr>
-          <w:u w:val="none"/>
-        </w:rPr>
-      </w:pPr>
-      <w:hyperlink r:id="rId26">
-        <w:r>
-          <w:rPr>
-            <w:color w:val="1155cc"/>
-            <w:u w:val="single"/>
-            <w:rtl w:val="0"/>
-          </w:rPr>
-          <w:t xml:space="preserve">Named Entity Recognition – NERClassifierCombiner | Stanford CoreNLP</w:t>
-        </w:r>
-      </w:hyperlink>
-      <w:r>
-        <w:rPr>
-          <w:rtl w:val="0"/>
-        </w:rPr>
-      </w:r>
-    </w:p>
-    <w:p>
-      <w:pPr>
-        <w:numPr>
-          <w:ilvl w:val="0"/>
-          <w:numId w:val="5"/>
-        </w:numPr>
-        <w:ind w:left="720" w:hanging="360"/>
-        <w:rPr>
-          <w:u w:val="none"/>
-        </w:rPr>
-      </w:pPr>
-      <w:hyperlink r:id="rId27">
-        <w:r>
-          <w:rPr>
-            <w:color w:val="1155cc"/>
-            <w:u w:val="single"/>
-            <w:rtl w:val="0"/>
-          </w:rPr>
-          <w:t xml:space="preserve">Named Entity Recognition</w:t>
-        </w:r>
-      </w:hyperlink>
-      <w:r>
-        <w:rPr>
-          <w:rtl w:val="0"/>
-        </w:rPr>
-      </w:r>
-    </w:p>
-    <w:p>
-      <w:pPr>
-        <w:numPr>
-          <w:ilvl w:val="0"/>
-          <w:numId w:val="5"/>
-        </w:numPr>
-        <w:ind w:left="720" w:hanging="360"/>
-        <w:rPr>
-          <w:u w:val="none"/>
-        </w:rPr>
-      </w:pPr>
-      <w:hyperlink r:id="rId28">
-        <w:r>
-          <w:rPr>
-            <w:color w:val="1155cc"/>
-            <w:u w:val="single"/>
-            <w:rtl w:val="0"/>
-          </w:rPr>
-          <w:t xml:space="preserve">AllenNLP - Demo</w:t>
-        </w:r>
-      </w:hyperlink>
-      <w:r>
-        <w:rPr>
-          <w:rtl w:val="0"/>
-        </w:rPr>
-      </w:r>
-    </w:p>
-    <w:p>
-      <w:pPr>
-        <w:numPr>
-          <w:ilvl w:val="0"/>
-          <w:numId w:val="5"/>
-        </w:numPr>
-        <w:ind w:left="720" w:hanging="360"/>
-        <w:rPr>
-          <w:u w:val="none"/>
-        </w:rPr>
-      </w:pPr>
-      <w:hyperlink r:id="rId29">
-        <w:r>
-          <w:rPr>
-            <w:color w:val="1155cc"/>
-            <w:u w:val="single"/>
-            <w:rtl w:val="0"/>
-          </w:rPr>
-          <w:t xml:space="preserve">Named Entity Recognition Tagging</w:t>
-        </w:r>
-      </w:hyperlink>
-      <w:r>
-        <w:rPr>
-          <w:rtl w:val="0"/>
-        </w:rPr>
-      </w:r>
-    </w:p>
-    <w:p>
-      <w:pPr>
-        <w:pStyle w:val="Heading1"/>
+      <w:bookmarkStart w:colFirst="0" w:colLast="0" w:name="_knb0rb392qv0" w:id="3"/>
+      <w:bookmarkEnd w:id="3"/>
+      <w:r>
+        <w:rPr>
+          <w:rtl w:val="0"/>
+        </w:rPr>
+        <w:t xml:space="preserve">WNUT NER in Twitter</w:t>
+      </w:r>
+      <w:r>
+        <w:rPr>
+          <w:rtl w:val="0"/>
+        </w:rPr>
+      </w:r>
+    </w:p>
+    <w:p>
+      <w:pPr>
         <w:rPr/>
       </w:pPr>
-      <w:bookmarkStart w:colFirst="0" w:colLast="0" w:name="_knb0rb392qv0" w:id="5"/>
-      <w:bookmarkEnd w:id="5"/>
-      <w:r>
-        <w:rPr>
-          <w:rtl w:val="0"/>
-        </w:rPr>
-        <w:t xml:space="preserve">WNUT NER in Twitter</w:t>
-      </w:r>
-      <w:r>
-        <w:rPr>
-          <w:rtl w:val="0"/>
-        </w:rPr>
-      </w:r>
-    </w:p>
-    <w:p>
-      <w:pPr>
-        <w:rPr/>
-      </w:pPr>
-      <w:hyperlink r:id="rId30">
+      <w:hyperlink r:id="rId17">
         <w:r>
           <w:rPr>
             <w:color w:val="1155cc"/>
@@ -800,8 +421,8 @@
         <w:pStyle w:val="Heading1"/>
         <w:rPr/>
       </w:pPr>
-      <w:bookmarkStart w:colFirst="0" w:colLast="0" w:name="_whp9hbv3xs57" w:id="6"/>
-      <w:bookmarkEnd w:id="6"/>
+      <w:bookmarkStart w:colFirst="0" w:colLast="0" w:name="_whp9hbv3xs57" w:id="4"/>
+      <w:bookmarkEnd w:id="4"/>
       <w:r>
         <w:rPr>
           <w:rtl w:val="0"/>
@@ -813,7 +434,7 @@
       <w:pPr>
         <w:numPr>
           <w:ilvl w:val="0"/>
-          <w:numId w:val="4"/>
+          <w:numId w:val="3"/>
         </w:numPr>
         <w:ind w:left="720" w:hanging="360"/>
         <w:rPr>
@@ -824,14 +445,14 @@
         <w:rPr>
           <w:rtl w:val="0"/>
         </w:rPr>
-        <w:t xml:space="preserve">Web Scraping</w:t>
+        <w:t xml:space="preserve">Fuzzy String Matching - fuzzywuzzy</w:t>
       </w:r>
     </w:p>
     <w:p>
       <w:pPr>
         <w:numPr>
           <w:ilvl w:val="0"/>
-          <w:numId w:val="4"/>
+          <w:numId w:val="3"/>
         </w:numPr>
         <w:ind w:left="720" w:hanging="360"/>
         <w:rPr>
@@ -842,14 +463,14 @@
         <w:rPr>
           <w:rtl w:val="0"/>
         </w:rPr>
-        <w:t xml:space="preserve">Fuzzy String Matching - fuzzywuzzy</w:t>
+        <w:t xml:space="preserve">Machine Learning</w:t>
       </w:r>
     </w:p>
     <w:p>
       <w:pPr>
         <w:numPr>
           <w:ilvl w:val="0"/>
-          <w:numId w:val="4"/>
+          <w:numId w:val="3"/>
         </w:numPr>
         <w:ind w:left="720" w:hanging="360"/>
         <w:rPr>
@@ -860,32 +481,14 @@
         <w:rPr>
           <w:rtl w:val="0"/>
         </w:rPr>
-        <w:t xml:space="preserve">Machine Learning</w:t>
+        <w:t xml:space="preserve">SciKit-Learn</w:t>
       </w:r>
     </w:p>
     <w:p>
       <w:pPr>
         <w:numPr>
           <w:ilvl w:val="0"/>
-          <w:numId w:val="4"/>
-        </w:numPr>
-        <w:ind w:left="720" w:hanging="360"/>
-        <w:rPr>
-          <w:u w:val="none"/>
-        </w:rPr>
-      </w:pPr>
-      <w:r>
-        <w:rPr>
-          <w:rtl w:val="0"/>
-        </w:rPr>
-        <w:t xml:space="preserve">SciKit-Learn</w:t>
-      </w:r>
-    </w:p>
-    <w:p>
-      <w:pPr>
-        <w:numPr>
-          <w:ilvl w:val="0"/>
-          <w:numId w:val="4"/>
+          <w:numId w:val="3"/>
         </w:numPr>
         <w:ind w:left="720" w:hanging="360"/>
         <w:rPr>
@@ -1240,226 +843,6 @@
       </w:rPr>
     </w:lvl>
   </w:abstractNum>
-  <w:abstractNum w:abstractNumId="4">
-    <w:lvl w:ilvl="0">
-      <w:start w:val="1"/>
-      <w:numFmt w:val="bullet"/>
-      <w:lvlText w:val="●"/>
-      <w:lvlJc w:val="left"/>
-      <w:pPr>
-        <w:ind w:left="720" w:hanging="360"/>
-      </w:pPr>
-      <w:rPr>
-        <w:u w:val="none"/>
-      </w:rPr>
-    </w:lvl>
-    <w:lvl w:ilvl="1">
-      <w:start w:val="1"/>
-      <w:numFmt w:val="bullet"/>
-      <w:lvlText w:val="○"/>
-      <w:lvlJc w:val="left"/>
-      <w:pPr>
-        <w:ind w:left="1440" w:hanging="360"/>
-      </w:pPr>
-      <w:rPr>
-        <w:u w:val="none"/>
-      </w:rPr>
-    </w:lvl>
-    <w:lvl w:ilvl="2">
-      <w:start w:val="1"/>
-      <w:numFmt w:val="bullet"/>
-      <w:lvlText w:val="■"/>
-      <w:lvlJc w:val="left"/>
-      <w:pPr>
-        <w:ind w:left="2160" w:hanging="360"/>
-      </w:pPr>
-      <w:rPr>
-        <w:u w:val="none"/>
-      </w:rPr>
-    </w:lvl>
-    <w:lvl w:ilvl="3">
-      <w:start w:val="1"/>
-      <w:numFmt w:val="bullet"/>
-      <w:lvlText w:val="●"/>
-      <w:lvlJc w:val="left"/>
-      <w:pPr>
-        <w:ind w:left="2880" w:hanging="360"/>
-      </w:pPr>
-      <w:rPr>
-        <w:u w:val="none"/>
-      </w:rPr>
-    </w:lvl>
-    <w:lvl w:ilvl="4">
-      <w:start w:val="1"/>
-      <w:numFmt w:val="bullet"/>
-      <w:lvlText w:val="○"/>
-      <w:lvlJc w:val="left"/>
-      <w:pPr>
-        <w:ind w:left="3600" w:hanging="360"/>
-      </w:pPr>
-      <w:rPr>
-        <w:u w:val="none"/>
-      </w:rPr>
-    </w:lvl>
-    <w:lvl w:ilvl="5">
-      <w:start w:val="1"/>
-      <w:numFmt w:val="bullet"/>
-      <w:lvlText w:val="■"/>
-      <w:lvlJc w:val="left"/>
-      <w:pPr>
-        <w:ind w:left="4320" w:hanging="360"/>
-      </w:pPr>
-      <w:rPr>
-        <w:u w:val="none"/>
-      </w:rPr>
-    </w:lvl>
-    <w:lvl w:ilvl="6">
-      <w:start w:val="1"/>
-      <w:numFmt w:val="bullet"/>
-      <w:lvlText w:val="●"/>
-      <w:lvlJc w:val="left"/>
-      <w:pPr>
-        <w:ind w:left="5040" w:hanging="360"/>
-      </w:pPr>
-      <w:rPr>
-        <w:u w:val="none"/>
-      </w:rPr>
-    </w:lvl>
-    <w:lvl w:ilvl="7">
-      <w:start w:val="1"/>
-      <w:numFmt w:val="bullet"/>
-      <w:lvlText w:val="○"/>
-      <w:lvlJc w:val="left"/>
-      <w:pPr>
-        <w:ind w:left="5760" w:hanging="360"/>
-      </w:pPr>
-      <w:rPr>
-        <w:u w:val="none"/>
-      </w:rPr>
-    </w:lvl>
-    <w:lvl w:ilvl="8">
-      <w:start w:val="1"/>
-      <w:numFmt w:val="bullet"/>
-      <w:lvlText w:val="■"/>
-      <w:lvlJc w:val="left"/>
-      <w:pPr>
-        <w:ind w:left="6480" w:hanging="360"/>
-      </w:pPr>
-      <w:rPr>
-        <w:u w:val="none"/>
-      </w:rPr>
-    </w:lvl>
-  </w:abstractNum>
-  <w:abstractNum w:abstractNumId="5">
-    <w:lvl w:ilvl="0">
-      <w:start w:val="1"/>
-      <w:numFmt w:val="bullet"/>
-      <w:lvlText w:val="●"/>
-      <w:lvlJc w:val="left"/>
-      <w:pPr>
-        <w:ind w:left="720" w:hanging="360"/>
-      </w:pPr>
-      <w:rPr>
-        <w:u w:val="none"/>
-      </w:rPr>
-    </w:lvl>
-    <w:lvl w:ilvl="1">
-      <w:start w:val="1"/>
-      <w:numFmt w:val="bullet"/>
-      <w:lvlText w:val="○"/>
-      <w:lvlJc w:val="left"/>
-      <w:pPr>
-        <w:ind w:left="1440" w:hanging="360"/>
-      </w:pPr>
-      <w:rPr>
-        <w:u w:val="none"/>
-      </w:rPr>
-    </w:lvl>
-    <w:lvl w:ilvl="2">
-      <w:start w:val="1"/>
-      <w:numFmt w:val="bullet"/>
-      <w:lvlText w:val="■"/>
-      <w:lvlJc w:val="left"/>
-      <w:pPr>
-        <w:ind w:left="2160" w:hanging="360"/>
-      </w:pPr>
-      <w:rPr>
-        <w:u w:val="none"/>
-      </w:rPr>
-    </w:lvl>
-    <w:lvl w:ilvl="3">
-      <w:start w:val="1"/>
-      <w:numFmt w:val="bullet"/>
-      <w:lvlText w:val="●"/>
-      <w:lvlJc w:val="left"/>
-      <w:pPr>
-        <w:ind w:left="2880" w:hanging="360"/>
-      </w:pPr>
-      <w:rPr>
-        <w:u w:val="none"/>
-      </w:rPr>
-    </w:lvl>
-    <w:lvl w:ilvl="4">
-      <w:start w:val="1"/>
-      <w:numFmt w:val="bullet"/>
-      <w:lvlText w:val="○"/>
-      <w:lvlJc w:val="left"/>
-      <w:pPr>
-        <w:ind w:left="3600" w:hanging="360"/>
-      </w:pPr>
-      <w:rPr>
-        <w:u w:val="none"/>
-      </w:rPr>
-    </w:lvl>
-    <w:lvl w:ilvl="5">
-      <w:start w:val="1"/>
-      <w:numFmt w:val="bullet"/>
-      <w:lvlText w:val="■"/>
-      <w:lvlJc w:val="left"/>
-      <w:pPr>
-        <w:ind w:left="4320" w:hanging="360"/>
-      </w:pPr>
-      <w:rPr>
-        <w:u w:val="none"/>
-      </w:rPr>
-    </w:lvl>
-    <w:lvl w:ilvl="6">
-      <w:start w:val="1"/>
-      <w:numFmt w:val="bullet"/>
-      <w:lvlText w:val="●"/>
-      <w:lvlJc w:val="left"/>
-      <w:pPr>
-        <w:ind w:left="5040" w:hanging="360"/>
-      </w:pPr>
-      <w:rPr>
-        <w:u w:val="none"/>
-      </w:rPr>
-    </w:lvl>
-    <w:lvl w:ilvl="7">
-      <w:start w:val="1"/>
-      <w:numFmt w:val="bullet"/>
-      <w:lvlText w:val="○"/>
-      <w:lvlJc w:val="left"/>
-      <w:pPr>
-        <w:ind w:left="5760" w:hanging="360"/>
-      </w:pPr>
-      <w:rPr>
-        <w:u w:val="none"/>
-      </w:rPr>
-    </w:lvl>
-    <w:lvl w:ilvl="8">
-      <w:start w:val="1"/>
-      <w:numFmt w:val="bullet"/>
-      <w:lvlText w:val="■"/>
-      <w:lvlJc w:val="left"/>
-      <w:pPr>
-        <w:ind w:left="6480" w:hanging="360"/>
-      </w:pPr>
-      <w:rPr>
-        <w:u w:val="none"/>
-      </w:rPr>
-    </w:lvl>
-  </w:abstractNum>
   <w:num w:numId="1">
     <w:abstractNumId w:val="1"/>
   </w:num>
@@ -1468,12 +851,6 @@
   </w:num>
   <w:num w:numId="3">
     <w:abstractNumId w:val="3"/>
-  </w:num>
-  <w:num w:numId="4">
-    <w:abstractNumId w:val="4"/>
-  </w:num>
-  <w:num w:numId="5">
-    <w:abstractNumId w:val="5"/>
   </w:num>
 </w:numbering>
 </file>

</xml_diff>

<commit_message>
Added link of my dataset. Yet to be cleaned.
</commit_message>
<xml_diff>
--- a/Links.docx
+++ b/Links.docx
@@ -1,379 +1,304 @@
 
 <file path=word/document.xml><?xml version="1.0" encoding="utf-8"?>
-<w:document xmlns:mc="http://schemas.openxmlformats.org/markup-compatibility/2006" xmlns:o="urn:schemas-microsoft-com:office:office" xmlns:r="http://schemas.openxmlformats.org/officeDocument/2006/relationships" xmlns:m="http://schemas.openxmlformats.org/officeDocument/2006/math" xmlns:v="urn:schemas-microsoft-com:vml" xmlns:wp="http://schemas.openxmlformats.org/drawingml/2006/wordprocessingDrawing" xmlns:w10="urn:schemas-microsoft-com:office:word" xmlns:w="http://schemas.openxmlformats.org/wordprocessingml/2006/main" xmlns:wne="http://schemas.microsoft.com/office/word/2006/wordml" xmlns:sl="http://schemas.openxmlformats.org/schemaLibrary/2006/main" xmlns:a="http://schemas.openxmlformats.org/drawingml/2006/main" xmlns:pic="http://schemas.openxmlformats.org/drawingml/2006/picture" xmlns:c="http://schemas.openxmlformats.org/drawingml/2006/chart" xmlns:lc="http://schemas.openxmlformats.org/drawingml/2006/lockedCanvas" xmlns:dgm="http://schemas.openxmlformats.org/drawingml/2006/diagram" xmlns:wps="http://schemas.microsoft.com/office/word/2010/wordprocessingShape" xmlns:wpg="http://schemas.microsoft.com/office/word/2010/wordprocessingGroup" xmlns:w14="http://schemas.microsoft.com/office/word/2010/wordml" xmlns:w15="http://schemas.microsoft.com/office/word/2012/wordml">
+<w:document xmlns:o="urn:schemas-microsoft-com:office:office" xmlns:r="http://schemas.openxmlformats.org/officeDocument/2006/relationships" xmlns:v="urn:schemas-microsoft-com:vml" xmlns:w="http://schemas.openxmlformats.org/wordprocessingml/2006/main" xmlns:w10="urn:schemas-microsoft-com:office:word" xmlns:wp="http://schemas.openxmlformats.org/drawingml/2006/wordprocessingDrawing" xmlns:wps="http://schemas.microsoft.com/office/word/2010/wordprocessingShape" xmlns:wpg="http://schemas.microsoft.com/office/word/2010/wordprocessingGroup" xmlns:mc="http://schemas.openxmlformats.org/markup-compatibility/2006" xmlns:wp14="http://schemas.microsoft.com/office/word/2010/wordprocessingDrawing" xmlns:w14="http://schemas.microsoft.com/office/word/2010/wordml" mc:Ignorable="w14 wp14">
   <w:body>
     <w:p>
       <w:pPr>
         <w:pStyle w:val="Heading1"/>
-        <w:rPr>
-          <w:b w:val="1"/>
-        </w:rPr>
-      </w:pPr>
-      <w:bookmarkStart w:colFirst="0" w:colLast="0" w:name="_n69itw2cng1c" w:id="0"/>
+        <w:spacing w:before="400" w:after="120"/>
+        <w:rPr/>
+      </w:pPr>
+      <w:bookmarkStart w:id="0" w:name="_n69itw2cng1c"/>
       <w:bookmarkEnd w:id="0"/>
       <w:r>
         <w:rPr>
-          <w:b w:val="1"/>
-          <w:rtl w:val="0"/>
+          <w:b/>
         </w:rPr>
-        <w:t xml:space="preserve">Github Organization</w:t>
+        <w:t>Github Organization</w:t>
       </w:r>
     </w:p>
     <w:p>
       <w:pPr>
-        <w:rPr/>
-      </w:pPr>
-      <w:hyperlink r:id="rId6">
+        <w:pStyle w:val="Normal1"/>
+        <w:rPr/>
+      </w:pPr>
+      <w:hyperlink r:id="rId2">
         <w:r>
           <w:rPr>
-            <w:color w:val="1155cc"/>
+            <w:rStyle w:val="ListLabel28"/>
+            <w:color w:val="1155CC"/>
             <w:u w:val="single"/>
-            <w:rtl w:val="0"/>
           </w:rPr>
-          <w:t xml:space="preserve">https://github.com/DomainNER</w:t>
+          <w:t>https://github.com/DomainNER</w:t>
         </w:r>
       </w:hyperlink>
-      <w:r>
-        <w:rPr>
-          <w:rtl w:val="0"/>
-        </w:rPr>
-      </w:r>
     </w:p>
     <w:p>
       <w:pPr>
         <w:pStyle w:val="Heading1"/>
         <w:rPr/>
       </w:pPr>
-      <w:bookmarkStart w:colFirst="0" w:colLast="0" w:name="_1vay9za2ex8o" w:id="1"/>
+      <w:bookmarkStart w:id="1" w:name="_1vay9za2ex8o"/>
       <w:bookmarkEnd w:id="1"/>
       <w:r>
-        <w:rPr>
-          <w:rtl w:val="0"/>
-        </w:rPr>
-        <w:t xml:space="preserve">Papers</w:t>
+        <w:rPr/>
+        <w:t>Papers</w:t>
       </w:r>
     </w:p>
     <w:p>
       <w:pPr>
+        <w:pStyle w:val="Normal1"/>
         <w:numPr>
           <w:ilvl w:val="0"/>
           <w:numId w:val="1"/>
         </w:numPr>
         <w:ind w:left="720" w:hanging="360"/>
-        <w:rPr>
-          <w:u w:val="none"/>
-        </w:rPr>
-      </w:pPr>
-      <w:hyperlink r:id="rId7">
+        <w:rPr/>
+      </w:pPr>
+      <w:hyperlink r:id="rId3">
         <w:r>
           <w:rPr>
-            <w:color w:val="1155cc"/>
+            <w:rStyle w:val="ListLabel28"/>
+            <w:color w:val="1155CC"/>
             <w:u w:val="single"/>
-            <w:rtl w:val="0"/>
           </w:rPr>
-          <w:t xml:space="preserve">http://www.scielo.org.mx/scielo.php?script=sci_arttext&amp;pid=S1405-55462017000400681</w:t>
+          <w:t>http://www.scielo.org.mx/scielo.php?script=sci_arttext&amp;pid=S1405-55462017000400681</w:t>
         </w:r>
       </w:hyperlink>
-      <w:r>
-        <w:rPr>
-          <w:rtl w:val="0"/>
-        </w:rPr>
-      </w:r>
-    </w:p>
-    <w:p>
-      <w:pPr>
+    </w:p>
+    <w:p>
+      <w:pPr>
+        <w:pStyle w:val="Normal1"/>
         <w:numPr>
           <w:ilvl w:val="0"/>
           <w:numId w:val="1"/>
         </w:numPr>
-        <w:spacing w:after="0" w:afterAutospacing="0"/>
+        <w:spacing w:before="0" w:afterAutospacing="0" w:after="0"/>
         <w:ind w:left="720" w:hanging="360"/>
-        <w:rPr>
-          <w:u w:val="none"/>
-        </w:rPr>
-      </w:pPr>
-      <w:hyperlink r:id="rId8">
+        <w:rPr/>
+      </w:pPr>
+      <w:hyperlink r:id="rId4">
         <w:r>
           <w:rPr>
-            <w:color w:val="1155cc"/>
+            <w:rStyle w:val="ListLabel28"/>
+            <w:color w:val="1155CC"/>
             <w:u w:val="single"/>
-            <w:rtl w:val="0"/>
           </w:rPr>
-          <w:t xml:space="preserve">https://www.aclweb.org/anthology/W99-0613.pdf</w:t>
+          <w:t>https://www.aclweb.org/anthology/W99-0613.pdf</w:t>
         </w:r>
       </w:hyperlink>
-      <w:r>
-        <w:rPr>
-          <w:rtl w:val="0"/>
-        </w:rPr>
-      </w:r>
-    </w:p>
-    <w:p>
-      <w:pPr>
+    </w:p>
+    <w:p>
+      <w:pPr>
+        <w:pStyle w:val="Normal1"/>
         <w:numPr>
           <w:ilvl w:val="0"/>
           <w:numId w:val="1"/>
         </w:numPr>
-        <w:spacing w:after="0" w:afterAutospacing="0" w:before="0" w:beforeAutospacing="0" w:line="288" w:lineRule="auto"/>
+        <w:spacing w:lineRule="auto" w:line="288" w:beforeAutospacing="0" w:before="0" w:afterAutospacing="0" w:after="0"/>
         <w:ind w:left="720" w:hanging="360"/>
-        <w:rPr>
-          <w:color w:val="695d46"/>
-        </w:rPr>
+        <w:rPr/>
       </w:pPr>
       <w:r>
         <w:rPr>
-          <w:color w:val="695d46"/>
-          <w:rtl w:val="0"/>
+          <w:color w:val="695D46"/>
         </w:rPr>
-        <w:t xml:space="preserve">*</w:t>
+        <w:t>*</w:t>
+      </w:r>
+      <w:hyperlink r:id="rId5">
+        <w:r>
+          <w:rPr>
+            <w:rStyle w:val="ListLabel28"/>
+            <w:color w:val="1155CC"/>
+            <w:u w:val="single"/>
+          </w:rPr>
+          <w:t>Neural Architectures for Named Entity Recognition</w:t>
+        </w:r>
+      </w:hyperlink>
+    </w:p>
+    <w:p>
+      <w:pPr>
+        <w:pStyle w:val="Normal1"/>
+        <w:numPr>
+          <w:ilvl w:val="0"/>
+          <w:numId w:val="1"/>
+        </w:numPr>
+        <w:spacing w:lineRule="auto" w:line="288" w:beforeAutospacing="0" w:before="0" w:afterAutospacing="0" w:after="0"/>
+        <w:ind w:left="720" w:hanging="360"/>
+        <w:rPr/>
+      </w:pPr>
+      <w:hyperlink r:id="rId6">
+        <w:r>
+          <w:rPr>
+            <w:rStyle w:val="ListLabel28"/>
+            <w:color w:val="1155CC"/>
+            <w:u w:val="single"/>
+          </w:rPr>
+          <w:t>Named Entity Recognition in Tweets: An Experimental Study</w:t>
+        </w:r>
+      </w:hyperlink>
+    </w:p>
+    <w:p>
+      <w:pPr>
+        <w:pStyle w:val="Normal1"/>
+        <w:numPr>
+          <w:ilvl w:val="0"/>
+          <w:numId w:val="1"/>
+        </w:numPr>
+        <w:spacing w:lineRule="auto" w:line="288" w:beforeAutospacing="0" w:before="0" w:afterAutospacing="0" w:after="0"/>
+        <w:ind w:left="720" w:hanging="360"/>
+        <w:rPr/>
+      </w:pPr>
+      <w:hyperlink r:id="rId7">
+        <w:r>
+          <w:rPr>
+            <w:rStyle w:val="ListLabel28"/>
+            <w:color w:val="1155CC"/>
+            <w:u w:val="single"/>
+          </w:rPr>
+          <w:t>Named Entity Recognition through Classifier Combination</w:t>
+        </w:r>
+      </w:hyperlink>
+    </w:p>
+    <w:p>
+      <w:pPr>
+        <w:pStyle w:val="Normal1"/>
+        <w:numPr>
+          <w:ilvl w:val="0"/>
+          <w:numId w:val="1"/>
+        </w:numPr>
+        <w:spacing w:lineRule="auto" w:line="288" w:beforeAutospacing="0" w:before="0" w:afterAutospacing="0" w:after="0"/>
+        <w:ind w:left="720" w:hanging="360"/>
+        <w:rPr/>
+      </w:pPr>
+      <w:hyperlink r:id="rId8">
+        <w:r>
+          <w:rPr>
+            <w:rStyle w:val="ListLabel28"/>
+            <w:color w:val="1155CC"/>
+            <w:u w:val="single"/>
+          </w:rPr>
+          <w:t xml:space="preserve">Named Entity Recognition using an HMM-based Chunk Tagger </w:t>
+        </w:r>
+      </w:hyperlink>
+    </w:p>
+    <w:p>
+      <w:pPr>
+        <w:pStyle w:val="Normal1"/>
+        <w:numPr>
+          <w:ilvl w:val="0"/>
+          <w:numId w:val="1"/>
+        </w:numPr>
+        <w:spacing w:lineRule="auto" w:line="288" w:beforeAutospacing="0" w:before="0" w:afterAutospacing="0" w:after="0"/>
+        <w:ind w:left="720" w:hanging="360"/>
+        <w:rPr/>
+      </w:pPr>
+      <w:r>
+        <w:rPr>
+          <w:color w:val="695D46"/>
+        </w:rPr>
+        <w:t>*</w:t>
       </w:r>
       <w:hyperlink r:id="rId9">
         <w:r>
           <w:rPr>
-            <w:color w:val="1155cc"/>
+            <w:rStyle w:val="ListLabel28"/>
+            <w:color w:val="1155CC"/>
             <w:u w:val="single"/>
-            <w:rtl w:val="0"/>
           </w:rPr>
-          <w:t xml:space="preserve">Neural Architectures for Named Entity Recognition</w:t>
+          <w:t>Named Entity Recognition with Bidirectional LSTM-CNNs</w:t>
         </w:r>
       </w:hyperlink>
-      <w:r>
-        <w:rPr>
-          <w:rtl w:val="0"/>
-        </w:rPr>
-      </w:r>
-    </w:p>
-    <w:p>
-      <w:pPr>
+    </w:p>
+    <w:p>
+      <w:pPr>
+        <w:pStyle w:val="Normal1"/>
         <w:numPr>
           <w:ilvl w:val="0"/>
           <w:numId w:val="1"/>
         </w:numPr>
-        <w:spacing w:after="0" w:afterAutospacing="0" w:before="0" w:beforeAutospacing="0" w:line="288" w:lineRule="auto"/>
+        <w:spacing w:lineRule="auto" w:line="288" w:beforeAutospacing="0" w:before="0" w:after="0"/>
         <w:ind w:left="720" w:hanging="360"/>
-        <w:rPr>
-          <w:color w:val="695d46"/>
-        </w:rPr>
+        <w:rPr/>
       </w:pPr>
       <w:hyperlink r:id="rId10">
         <w:r>
           <w:rPr>
-            <w:color w:val="1155cc"/>
+            <w:rStyle w:val="ListLabel28"/>
+            <w:color w:val="1155CC"/>
             <w:u w:val="single"/>
-            <w:rtl w:val="0"/>
           </w:rPr>
-          <w:t xml:space="preserve">Named Entity Recognition in Tweets: An Experimental Study</w:t>
+          <w:t>Early results for named entity recognition with conditional random fields, feature induction and web-enhanced lexicons</w:t>
         </w:r>
       </w:hyperlink>
-      <w:r>
-        <w:rPr>
-          <w:rtl w:val="0"/>
-        </w:rPr>
-      </w:r>
-    </w:p>
-    <w:p>
-      <w:pPr>
-        <w:numPr>
-          <w:ilvl w:val="0"/>
-          <w:numId w:val="1"/>
-        </w:numPr>
-        <w:spacing w:after="0" w:afterAutospacing="0" w:before="0" w:beforeAutospacing="0" w:line="288" w:lineRule="auto"/>
-        <w:ind w:left="720" w:hanging="360"/>
-        <w:rPr>
-          <w:color w:val="695d46"/>
-        </w:rPr>
-      </w:pPr>
-      <w:hyperlink r:id="rId11">
-        <w:r>
-          <w:rPr>
-            <w:color w:val="1155cc"/>
-            <w:u w:val="single"/>
-            <w:rtl w:val="0"/>
-          </w:rPr>
-          <w:t xml:space="preserve">Named Entity Recognition through Classifier Combination</w:t>
-        </w:r>
-      </w:hyperlink>
-      <w:r>
-        <w:rPr>
-          <w:rtl w:val="0"/>
-        </w:rPr>
-      </w:r>
-    </w:p>
-    <w:p>
-      <w:pPr>
-        <w:numPr>
-          <w:ilvl w:val="0"/>
-          <w:numId w:val="1"/>
-        </w:numPr>
-        <w:spacing w:after="0" w:afterAutospacing="0" w:before="0" w:beforeAutospacing="0" w:line="288" w:lineRule="auto"/>
-        <w:ind w:left="720" w:hanging="360"/>
-        <w:rPr>
-          <w:color w:val="695d46"/>
-        </w:rPr>
-      </w:pPr>
-      <w:hyperlink r:id="rId12">
-        <w:r>
-          <w:rPr>
-            <w:color w:val="1155cc"/>
-            <w:u w:val="single"/>
-            <w:rtl w:val="0"/>
-          </w:rPr>
-          <w:t xml:space="preserve">Named Entity Recognition using an HMM-based Chunk Tagger </w:t>
-        </w:r>
-      </w:hyperlink>
-      <w:r>
-        <w:rPr>
-          <w:rtl w:val="0"/>
-        </w:rPr>
-      </w:r>
-    </w:p>
-    <w:p>
-      <w:pPr>
-        <w:numPr>
-          <w:ilvl w:val="0"/>
-          <w:numId w:val="1"/>
-        </w:numPr>
-        <w:spacing w:after="0" w:afterAutospacing="0" w:before="0" w:beforeAutospacing="0" w:line="288" w:lineRule="auto"/>
-        <w:ind w:left="720" w:hanging="360"/>
-        <w:rPr>
-          <w:color w:val="695d46"/>
-        </w:rPr>
-      </w:pPr>
-      <w:r>
-        <w:rPr>
-          <w:color w:val="695d46"/>
-          <w:rtl w:val="0"/>
-        </w:rPr>
-        <w:t xml:space="preserve">*</w:t>
-      </w:r>
-      <w:hyperlink r:id="rId13">
-        <w:r>
-          <w:rPr>
-            <w:color w:val="1155cc"/>
-            <w:u w:val="single"/>
-            <w:rtl w:val="0"/>
-          </w:rPr>
-          <w:t xml:space="preserve">Named Entity Recognition with Bidirectional LSTM-CNNs</w:t>
-        </w:r>
-      </w:hyperlink>
-      <w:r>
-        <w:rPr>
-          <w:rtl w:val="0"/>
-        </w:rPr>
-      </w:r>
-    </w:p>
-    <w:p>
-      <w:pPr>
-        <w:numPr>
-          <w:ilvl w:val="0"/>
-          <w:numId w:val="1"/>
-        </w:numPr>
-        <w:spacing w:before="0" w:beforeAutospacing="0" w:line="288" w:lineRule="auto"/>
-        <w:ind w:left="720" w:hanging="360"/>
-        <w:rPr>
-          <w:color w:val="695d46"/>
-        </w:rPr>
-      </w:pPr>
-      <w:hyperlink r:id="rId14">
-        <w:r>
-          <w:rPr>
-            <w:color w:val="1155cc"/>
-            <w:u w:val="single"/>
-            <w:rtl w:val="0"/>
-          </w:rPr>
-          <w:t xml:space="preserve">Early results for named entity recognition with conditional random fields, feature induction and web-enhanced lexicons</w:t>
-        </w:r>
-      </w:hyperlink>
-      <w:r>
-        <w:rPr>
-          <w:rtl w:val="0"/>
-        </w:rPr>
-      </w:r>
     </w:p>
     <w:p>
       <w:pPr>
         <w:pStyle w:val="Heading1"/>
         <w:rPr/>
       </w:pPr>
-      <w:bookmarkStart w:colFirst="0" w:colLast="0" w:name="_j8ynaqo5posj" w:id="2"/>
+      <w:bookmarkStart w:id="2" w:name="_j8ynaqo5posj"/>
       <w:bookmarkEnd w:id="2"/>
       <w:r>
-        <w:rPr>
-          <w:rtl w:val="0"/>
-        </w:rPr>
-        <w:t xml:space="preserve">Videos/</w:t>
+        <w:rPr/>
+        <w:t>Videos/Others</w:t>
       </w:r>
-      <w:r>
-        <w:rPr>
-          <w:rtl w:val="0"/>
-        </w:rPr>
-        <w:t xml:space="preserve">Others</w:t>
-      </w:r>
-      <w:r>
-        <w:rPr>
-          <w:rtl w:val="0"/>
-        </w:rPr>
-      </w:r>
-    </w:p>
-    <w:p>
-      <w:pPr>
+    </w:p>
+    <w:p>
+      <w:pPr>
+        <w:pStyle w:val="Normal1"/>
         <w:numPr>
           <w:ilvl w:val="0"/>
           <w:numId w:val="2"/>
         </w:numPr>
         <w:ind w:left="720" w:hanging="360"/>
+        <w:rPr/>
       </w:pPr>
       <w:r>
-        <w:rPr>
-          <w:rtl w:val="0"/>
-        </w:rPr>
+        <w:rPr/>
         <w:t xml:space="preserve">Video: </w:t>
       </w:r>
-      <w:hyperlink r:id="rId15">
+      <w:hyperlink r:id="rId11">
         <w:r>
           <w:rPr>
-            <w:color w:val="1155cc"/>
+            <w:rStyle w:val="ListLabel28"/>
+            <w:color w:val="1155CC"/>
             <w:u w:val="single"/>
-            <w:rtl w:val="0"/>
           </w:rPr>
-          <w:t xml:space="preserve">sentdex - Named Entity Recognition</w:t>
+          <w:t>sentdex - Named Entity Recognition</w:t>
         </w:r>
       </w:hyperlink>
       <w:r>
-        <w:rPr>
-          <w:rtl w:val="0"/>
-        </w:rPr>
+        <w:rPr/>
         <w:t xml:space="preserve"> (NLTK)</w:t>
       </w:r>
     </w:p>
     <w:p>
       <w:pPr>
+        <w:pStyle w:val="Normal1"/>
         <w:numPr>
           <w:ilvl w:val="0"/>
           <w:numId w:val="2"/>
         </w:numPr>
         <w:ind w:left="720" w:hanging="360"/>
+        <w:rPr/>
       </w:pPr>
       <w:r>
-        <w:rPr>
-          <w:rtl w:val="0"/>
-        </w:rPr>
+        <w:rPr/>
         <w:t xml:space="preserve">*Article </w:t>
       </w:r>
-      <w:hyperlink r:id="rId16">
+      <w:hyperlink r:id="rId12">
         <w:r>
           <w:rPr>
-            <w:color w:val="1155cc"/>
+            <w:rStyle w:val="ListLabel28"/>
+            <w:color w:val="1155CC"/>
             <w:u w:val="single"/>
-            <w:rtl w:val="0"/>
           </w:rPr>
-          <w:t xml:space="preserve">NER with keras and tensorflow</w:t>
+          <w:t>NER with keras and tensorflow</w:t>
         </w:r>
       </w:hyperlink>
       <w:r>
-        <w:rPr>
-          <w:rtl w:val="0"/>
-        </w:rPr>
+        <w:rPr/>
         <w:t xml:space="preserve"> (Deep-Learning)</w:t>
       </w:r>
     </w:p>
@@ -382,159 +307,175 @@
         <w:pStyle w:val="Heading1"/>
         <w:rPr/>
       </w:pPr>
-      <w:bookmarkStart w:colFirst="0" w:colLast="0" w:name="_knb0rb392qv0" w:id="3"/>
+      <w:bookmarkStart w:id="3" w:name="_knb0rb392qv0"/>
       <w:bookmarkEnd w:id="3"/>
       <w:r>
-        <w:rPr>
-          <w:rtl w:val="0"/>
-        </w:rPr>
-        <w:t xml:space="preserve">WNUT NER in Twitter</w:t>
+        <w:rPr/>
+        <w:t>WNUT NER in Twitter</w:t>
       </w:r>
-      <w:r>
-        <w:rPr>
-          <w:rtl w:val="0"/>
-        </w:rPr>
-      </w:r>
-    </w:p>
-    <w:p>
-      <w:pPr>
-        <w:rPr/>
-      </w:pPr>
-      <w:hyperlink r:id="rId17">
+    </w:p>
+    <w:p>
+      <w:pPr>
+        <w:pStyle w:val="Normal1"/>
+        <w:rPr/>
+      </w:pPr>
+      <w:hyperlink r:id="rId13">
         <w:r>
           <w:rPr>
-            <w:color w:val="1155cc"/>
+            <w:rStyle w:val="ListLabel28"/>
+            <w:color w:val="1155CC"/>
             <w:u w:val="single"/>
-            <w:rtl w:val="0"/>
           </w:rPr>
-          <w:t xml:space="preserve">twitter_nlp/data/annotated/wnut16 at master · aritter/twitter_nlp</w:t>
+          <w:t>twitter_nlp/data/annotated/wnut16 at master · aritter/twitter_nlp</w:t>
         </w:r>
       </w:hyperlink>
-      <w:r>
-        <w:rPr>
-          <w:rtl w:val="0"/>
-        </w:rPr>
-      </w:r>
     </w:p>
     <w:p>
       <w:pPr>
         <w:pStyle w:val="Heading1"/>
         <w:rPr/>
       </w:pPr>
-      <w:bookmarkStart w:colFirst="0" w:colLast="0" w:name="_whp9hbv3xs57" w:id="4"/>
+      <w:bookmarkStart w:id="4" w:name="_whp9hbv3xs57"/>
       <w:bookmarkEnd w:id="4"/>
       <w:r>
-        <w:rPr>
-          <w:rtl w:val="0"/>
-        </w:rPr>
-        <w:t xml:space="preserve">To Learn</w:t>
+        <w:rPr/>
+        <w:t>To Learn</w:t>
       </w:r>
     </w:p>
     <w:p>
       <w:pPr>
+        <w:pStyle w:val="Normal1"/>
         <w:numPr>
           <w:ilvl w:val="0"/>
           <w:numId w:val="3"/>
         </w:numPr>
         <w:ind w:left="720" w:hanging="360"/>
-        <w:rPr>
-          <w:u w:val="none"/>
-        </w:rPr>
+        <w:rPr/>
       </w:pPr>
       <w:r>
-        <w:rPr>
-          <w:rtl w:val="0"/>
-        </w:rPr>
-        <w:t xml:space="preserve">Fuzzy String Matching - fuzzywuzzy</w:t>
+        <w:rPr/>
+        <w:t>Fuzzy String Matching - fuzzywuzzy</w:t>
       </w:r>
     </w:p>
     <w:p>
       <w:pPr>
+        <w:pStyle w:val="Normal1"/>
         <w:numPr>
           <w:ilvl w:val="0"/>
           <w:numId w:val="3"/>
         </w:numPr>
         <w:ind w:left="720" w:hanging="360"/>
-        <w:rPr>
-          <w:u w:val="none"/>
-        </w:rPr>
+        <w:rPr/>
       </w:pPr>
       <w:r>
-        <w:rPr>
-          <w:rtl w:val="0"/>
-        </w:rPr>
-        <w:t xml:space="preserve">Machine Learning</w:t>
+        <w:rPr/>
+        <w:t>Machine Learning</w:t>
       </w:r>
     </w:p>
     <w:p>
       <w:pPr>
+        <w:pStyle w:val="Normal1"/>
         <w:numPr>
           <w:ilvl w:val="0"/>
           <w:numId w:val="3"/>
         </w:numPr>
         <w:ind w:left="720" w:hanging="360"/>
-        <w:rPr>
-          <w:u w:val="none"/>
-        </w:rPr>
+        <w:rPr/>
       </w:pPr>
       <w:r>
-        <w:rPr>
-          <w:rtl w:val="0"/>
-        </w:rPr>
-        <w:t xml:space="preserve">SciKit-Learn</w:t>
+        <w:rPr/>
+        <w:t>SciKit-Learn</w:t>
       </w:r>
     </w:p>
     <w:p>
       <w:pPr>
+        <w:pStyle w:val="Normal1"/>
         <w:numPr>
           <w:ilvl w:val="0"/>
           <w:numId w:val="3"/>
         </w:numPr>
         <w:ind w:left="720" w:hanging="360"/>
-        <w:rPr>
-          <w:u w:val="none"/>
-        </w:rPr>
+        <w:rPr/>
       </w:pPr>
       <w:r>
-        <w:rPr>
-          <w:rtl w:val="0"/>
-        </w:rPr>
-        <w:t xml:space="preserve">Deep Learning: LSTM Models, CRF(Conditional Random Field), Word Embeddings</w:t>
+        <w:rPr/>
+        <w:t>Deep Learning: LSTM Models, CRF(Conditional Random Field), Word Embeddings</w:t>
       </w:r>
     </w:p>
+    <w:p>
+      <w:pPr>
+        <w:pStyle w:val="Normal1"/>
+        <w:ind w:left="360" w:hanging="0"/>
+        <w:rPr/>
+      </w:pPr>
+      <w:r>
+        <w:rPr/>
+      </w:r>
+    </w:p>
+    <w:p>
+      <w:pPr>
+        <w:pStyle w:val="Heading1"/>
+        <w:ind w:hanging="0"/>
+        <w:rPr/>
+      </w:pPr>
+      <w:r>
+        <w:rPr/>
+        <w:t>Datasets</w:t>
+      </w:r>
+    </w:p>
+    <w:p>
+      <w:pPr>
+        <w:pStyle w:val="Normal1"/>
+        <w:numPr>
+          <w:ilvl w:val="0"/>
+          <w:numId w:val="4"/>
+        </w:numPr>
+        <w:rPr/>
+      </w:pPr>
+      <w:r>
+        <w:rPr/>
+        <w:t>https://www.kaggle.com/rgupta09/world-cup-2018-tweets</w:t>
+      </w:r>
+    </w:p>
     <w:sectPr>
-      <w:pgSz w:h="15840" w:w="12240"/>
-      <w:pgMar w:bottom="1440" w:top="1440" w:left="1440" w:right="1440" w:header="720" w:footer="720"/>
-      <w:pgNumType w:start="1"/>
+      <w:type w:val="nextPage"/>
+      <w:pgSz w:w="12240" w:h="15840"/>
+      <w:pgMar w:left="1440" w:right="1440" w:header="0" w:top="1440" w:footer="0" w:bottom="1440" w:gutter="0"/>
+      <w:pgNumType w:start="1" w:fmt="decimal"/>
+      <w:formProt w:val="false"/>
+      <w:textDirection w:val="lrTb"/>
+      <w:docGrid w:type="default" w:linePitch="100" w:charSpace="4096"/>
     </w:sectPr>
   </w:body>
 </w:document>
 </file>
 
 <file path=word/numbering.xml><?xml version="1.0" encoding="utf-8"?>
-<w:numbering xmlns:mc="http://schemas.openxmlformats.org/markup-compatibility/2006" xmlns:o="urn:schemas-microsoft-com:office:office" xmlns:r="http://schemas.openxmlformats.org/officeDocument/2006/relationships" xmlns:m="http://schemas.openxmlformats.org/officeDocument/2006/math" xmlns:v="urn:schemas-microsoft-com:vml" xmlns:wp="http://schemas.openxmlformats.org/drawingml/2006/wordprocessingDrawing" xmlns:w10="urn:schemas-microsoft-com:office:word" xmlns:w="http://schemas.openxmlformats.org/wordprocessingml/2006/main" xmlns:wne="http://schemas.microsoft.com/office/word/2006/wordml" xmlns:sl="http://schemas.openxmlformats.org/schemaLibrary/2006/main" xmlns:a="http://schemas.openxmlformats.org/drawingml/2006/main" xmlns:pic="http://schemas.openxmlformats.org/drawingml/2006/picture" xmlns:c="http://schemas.openxmlformats.org/drawingml/2006/chart" xmlns:lc="http://schemas.openxmlformats.org/drawingml/2006/lockedCanvas" xmlns:dgm="http://schemas.openxmlformats.org/drawingml/2006/diagram" xmlns:wps="http://schemas.microsoft.com/office/word/2010/wordprocessingShape" xmlns:wpg="http://schemas.microsoft.com/office/word/2010/wordprocessingGroup" xmlns:w14="http://schemas.microsoft.com/office/word/2010/wordml" xmlns:w15="http://schemas.microsoft.com/office/word/2012/wordml">
+<w:numbering xmlns:w="http://schemas.openxmlformats.org/wordprocessingml/2006/main" xmlns:o="urn:schemas-microsoft-com:office:office" xmlns:r="http://schemas.openxmlformats.org/officeDocument/2006/relationships" xmlns:v="urn:schemas-microsoft-com:vml">
   <w:abstractNum w:abstractNumId="1">
     <w:lvl w:ilvl="0">
       <w:start w:val="1"/>
       <w:numFmt w:val="bullet"/>
-      <w:lvlText w:val="●"/>
+      <w:lvlText w:val=""/>
       <w:lvlJc w:val="left"/>
       <w:pPr>
         <w:ind w:left="720" w:hanging="360"/>
       </w:pPr>
       <w:rPr>
+        <w:rFonts w:ascii="Wingdings" w:hAnsi="Wingdings" w:cs="Wingdings" w:hint="default"/>
         <w:u w:val="none"/>
       </w:rPr>
     </w:lvl>
     <w:lvl w:ilvl="1">
       <w:start w:val="1"/>
       <w:numFmt w:val="bullet"/>
-      <w:lvlText w:val="○"/>
+      <w:lvlText w:val=""/>
       <w:lvlJc w:val="left"/>
       <w:pPr>
         <w:ind w:left="1440" w:hanging="360"/>
       </w:pPr>
       <w:rPr>
+        <w:rFonts w:ascii="Wingdings 2" w:hAnsi="Wingdings 2" w:cs="Wingdings 2" w:hint="default"/>
         <w:u w:val="none"/>
       </w:rPr>
     </w:lvl>
@@ -547,30 +488,33 @@
         <w:ind w:left="2160" w:hanging="360"/>
       </w:pPr>
       <w:rPr>
+        <w:rFonts w:ascii="OpenSymbol" w:hAnsi="OpenSymbol" w:cs="OpenSymbol" w:hint="default"/>
         <w:u w:val="none"/>
       </w:rPr>
     </w:lvl>
     <w:lvl w:ilvl="3">
       <w:start w:val="1"/>
       <w:numFmt w:val="bullet"/>
-      <w:lvlText w:val="●"/>
+      <w:lvlText w:val=""/>
       <w:lvlJc w:val="left"/>
       <w:pPr>
         <w:ind w:left="2880" w:hanging="360"/>
       </w:pPr>
       <w:rPr>
+        <w:rFonts w:ascii="Wingdings" w:hAnsi="Wingdings" w:cs="Wingdings" w:hint="default"/>
         <w:u w:val="none"/>
       </w:rPr>
     </w:lvl>
     <w:lvl w:ilvl="4">
       <w:start w:val="1"/>
       <w:numFmt w:val="bullet"/>
-      <w:lvlText w:val="○"/>
+      <w:lvlText w:val=""/>
       <w:lvlJc w:val="left"/>
       <w:pPr>
         <w:ind w:left="3600" w:hanging="360"/>
       </w:pPr>
       <w:rPr>
+        <w:rFonts w:ascii="Wingdings 2" w:hAnsi="Wingdings 2" w:cs="Wingdings 2" w:hint="default"/>
         <w:u w:val="none"/>
       </w:rPr>
     </w:lvl>
@@ -583,30 +527,33 @@
         <w:ind w:left="4320" w:hanging="360"/>
       </w:pPr>
       <w:rPr>
+        <w:rFonts w:ascii="OpenSymbol" w:hAnsi="OpenSymbol" w:cs="OpenSymbol" w:hint="default"/>
         <w:u w:val="none"/>
       </w:rPr>
     </w:lvl>
     <w:lvl w:ilvl="6">
       <w:start w:val="1"/>
       <w:numFmt w:val="bullet"/>
-      <w:lvlText w:val="●"/>
+      <w:lvlText w:val=""/>
       <w:lvlJc w:val="left"/>
       <w:pPr>
         <w:ind w:left="5040" w:hanging="360"/>
       </w:pPr>
       <w:rPr>
+        <w:rFonts w:ascii="Wingdings" w:hAnsi="Wingdings" w:cs="Wingdings" w:hint="default"/>
         <w:u w:val="none"/>
       </w:rPr>
     </w:lvl>
     <w:lvl w:ilvl="7">
       <w:start w:val="1"/>
       <w:numFmt w:val="bullet"/>
-      <w:lvlText w:val="○"/>
+      <w:lvlText w:val=""/>
       <w:lvlJc w:val="left"/>
       <w:pPr>
         <w:ind w:left="5760" w:hanging="360"/>
       </w:pPr>
       <w:rPr>
+        <w:rFonts w:ascii="Wingdings 2" w:hAnsi="Wingdings 2" w:cs="Wingdings 2" w:hint="default"/>
         <w:u w:val="none"/>
       </w:rPr>
     </w:lvl>
@@ -619,6 +566,7 @@
         <w:ind w:left="6480" w:hanging="360"/>
       </w:pPr>
       <w:rPr>
+        <w:rFonts w:ascii="OpenSymbol" w:hAnsi="OpenSymbol" w:cs="OpenSymbol" w:hint="default"/>
         <w:u w:val="none"/>
       </w:rPr>
     </w:lvl>
@@ -627,24 +575,26 @@
     <w:lvl w:ilvl="0">
       <w:start w:val="1"/>
       <w:numFmt w:val="bullet"/>
-      <w:lvlText w:val="●"/>
+      <w:lvlText w:val=""/>
       <w:lvlJc w:val="left"/>
       <w:pPr>
         <w:ind w:left="720" w:hanging="360"/>
       </w:pPr>
       <w:rPr>
+        <w:rFonts w:ascii="Wingdings" w:hAnsi="Wingdings" w:cs="Wingdings" w:hint="default"/>
         <w:u w:val="none"/>
       </w:rPr>
     </w:lvl>
     <w:lvl w:ilvl="1">
       <w:start w:val="1"/>
       <w:numFmt w:val="bullet"/>
-      <w:lvlText w:val="○"/>
+      <w:lvlText w:val=""/>
       <w:lvlJc w:val="left"/>
       <w:pPr>
         <w:ind w:left="1440" w:hanging="360"/>
       </w:pPr>
       <w:rPr>
+        <w:rFonts w:ascii="Wingdings 2" w:hAnsi="Wingdings 2" w:cs="Wingdings 2" w:hint="default"/>
         <w:u w:val="none"/>
       </w:rPr>
     </w:lvl>
@@ -657,30 +607,33 @@
         <w:ind w:left="2160" w:hanging="360"/>
       </w:pPr>
       <w:rPr>
+        <w:rFonts w:ascii="OpenSymbol" w:hAnsi="OpenSymbol" w:cs="OpenSymbol" w:hint="default"/>
         <w:u w:val="none"/>
       </w:rPr>
     </w:lvl>
     <w:lvl w:ilvl="3">
       <w:start w:val="1"/>
       <w:numFmt w:val="bullet"/>
-      <w:lvlText w:val="●"/>
+      <w:lvlText w:val=""/>
       <w:lvlJc w:val="left"/>
       <w:pPr>
         <w:ind w:left="2880" w:hanging="360"/>
       </w:pPr>
       <w:rPr>
+        <w:rFonts w:ascii="Wingdings" w:hAnsi="Wingdings" w:cs="Wingdings" w:hint="default"/>
         <w:u w:val="none"/>
       </w:rPr>
     </w:lvl>
     <w:lvl w:ilvl="4">
       <w:start w:val="1"/>
       <w:numFmt w:val="bullet"/>
-      <w:lvlText w:val="○"/>
+      <w:lvlText w:val=""/>
       <w:lvlJc w:val="left"/>
       <w:pPr>
         <w:ind w:left="3600" w:hanging="360"/>
       </w:pPr>
       <w:rPr>
+        <w:rFonts w:ascii="Wingdings 2" w:hAnsi="Wingdings 2" w:cs="Wingdings 2" w:hint="default"/>
         <w:u w:val="none"/>
       </w:rPr>
     </w:lvl>
@@ -693,30 +646,33 @@
         <w:ind w:left="4320" w:hanging="360"/>
       </w:pPr>
       <w:rPr>
+        <w:rFonts w:ascii="OpenSymbol" w:hAnsi="OpenSymbol" w:cs="OpenSymbol" w:hint="default"/>
         <w:u w:val="none"/>
       </w:rPr>
     </w:lvl>
     <w:lvl w:ilvl="6">
       <w:start w:val="1"/>
       <w:numFmt w:val="bullet"/>
-      <w:lvlText w:val="●"/>
+      <w:lvlText w:val=""/>
       <w:lvlJc w:val="left"/>
       <w:pPr>
         <w:ind w:left="5040" w:hanging="360"/>
       </w:pPr>
       <w:rPr>
+        <w:rFonts w:ascii="Wingdings" w:hAnsi="Wingdings" w:cs="Wingdings" w:hint="default"/>
         <w:u w:val="none"/>
       </w:rPr>
     </w:lvl>
     <w:lvl w:ilvl="7">
       <w:start w:val="1"/>
       <w:numFmt w:val="bullet"/>
-      <w:lvlText w:val="○"/>
+      <w:lvlText w:val=""/>
       <w:lvlJc w:val="left"/>
       <w:pPr>
         <w:ind w:left="5760" w:hanging="360"/>
       </w:pPr>
       <w:rPr>
+        <w:rFonts w:ascii="Wingdings 2" w:hAnsi="Wingdings 2" w:cs="Wingdings 2" w:hint="default"/>
         <w:u w:val="none"/>
       </w:rPr>
     </w:lvl>
@@ -729,6 +685,7 @@
         <w:ind w:left="6480" w:hanging="360"/>
       </w:pPr>
       <w:rPr>
+        <w:rFonts w:ascii="OpenSymbol" w:hAnsi="OpenSymbol" w:cs="OpenSymbol" w:hint="default"/>
         <w:u w:val="none"/>
       </w:rPr>
     </w:lvl>
@@ -737,24 +694,26 @@
     <w:lvl w:ilvl="0">
       <w:start w:val="1"/>
       <w:numFmt w:val="bullet"/>
-      <w:lvlText w:val="●"/>
+      <w:lvlText w:val=""/>
       <w:lvlJc w:val="left"/>
       <w:pPr>
         <w:ind w:left="720" w:hanging="360"/>
       </w:pPr>
       <w:rPr>
+        <w:rFonts w:ascii="Wingdings" w:hAnsi="Wingdings" w:cs="Wingdings" w:hint="default"/>
         <w:u w:val="none"/>
       </w:rPr>
     </w:lvl>
     <w:lvl w:ilvl="1">
       <w:start w:val="1"/>
       <w:numFmt w:val="bullet"/>
-      <w:lvlText w:val="○"/>
+      <w:lvlText w:val=""/>
       <w:lvlJc w:val="left"/>
       <w:pPr>
         <w:ind w:left="1440" w:hanging="360"/>
       </w:pPr>
       <w:rPr>
+        <w:rFonts w:ascii="Wingdings 2" w:hAnsi="Wingdings 2" w:cs="Wingdings 2" w:hint="default"/>
         <w:u w:val="none"/>
       </w:rPr>
     </w:lvl>
@@ -767,30 +726,33 @@
         <w:ind w:left="2160" w:hanging="360"/>
       </w:pPr>
       <w:rPr>
+        <w:rFonts w:ascii="OpenSymbol" w:hAnsi="OpenSymbol" w:cs="OpenSymbol" w:hint="default"/>
         <w:u w:val="none"/>
       </w:rPr>
     </w:lvl>
     <w:lvl w:ilvl="3">
       <w:start w:val="1"/>
       <w:numFmt w:val="bullet"/>
-      <w:lvlText w:val="●"/>
+      <w:lvlText w:val=""/>
       <w:lvlJc w:val="left"/>
       <w:pPr>
         <w:ind w:left="2880" w:hanging="360"/>
       </w:pPr>
       <w:rPr>
+        <w:rFonts w:ascii="Wingdings" w:hAnsi="Wingdings" w:cs="Wingdings" w:hint="default"/>
         <w:u w:val="none"/>
       </w:rPr>
     </w:lvl>
     <w:lvl w:ilvl="4">
       <w:start w:val="1"/>
       <w:numFmt w:val="bullet"/>
-      <w:lvlText w:val="○"/>
+      <w:lvlText w:val=""/>
       <w:lvlJc w:val="left"/>
       <w:pPr>
         <w:ind w:left="3600" w:hanging="360"/>
       </w:pPr>
       <w:rPr>
+        <w:rFonts w:ascii="Wingdings 2" w:hAnsi="Wingdings 2" w:cs="Wingdings 2" w:hint="default"/>
         <w:u w:val="none"/>
       </w:rPr>
     </w:lvl>
@@ -803,30 +765,33 @@
         <w:ind w:left="4320" w:hanging="360"/>
       </w:pPr>
       <w:rPr>
+        <w:rFonts w:ascii="OpenSymbol" w:hAnsi="OpenSymbol" w:cs="OpenSymbol" w:hint="default"/>
         <w:u w:val="none"/>
       </w:rPr>
     </w:lvl>
     <w:lvl w:ilvl="6">
       <w:start w:val="1"/>
       <w:numFmt w:val="bullet"/>
-      <w:lvlText w:val="●"/>
+      <w:lvlText w:val=""/>
       <w:lvlJc w:val="left"/>
       <w:pPr>
         <w:ind w:left="5040" w:hanging="360"/>
       </w:pPr>
       <w:rPr>
+        <w:rFonts w:ascii="Wingdings" w:hAnsi="Wingdings" w:cs="Wingdings" w:hint="default"/>
         <w:u w:val="none"/>
       </w:rPr>
     </w:lvl>
     <w:lvl w:ilvl="7">
       <w:start w:val="1"/>
       <w:numFmt w:val="bullet"/>
-      <w:lvlText w:val="○"/>
+      <w:lvlText w:val=""/>
       <w:lvlJc w:val="left"/>
       <w:pPr>
         <w:ind w:left="5760" w:hanging="360"/>
       </w:pPr>
       <w:rPr>
+        <w:rFonts w:ascii="Wingdings 2" w:hAnsi="Wingdings 2" w:cs="Wingdings 2" w:hint="default"/>
         <w:u w:val="none"/>
       </w:rPr>
     </w:lvl>
@@ -839,8 +804,238 @@
         <w:ind w:left="6480" w:hanging="360"/>
       </w:pPr>
       <w:rPr>
-        <w:u w:val="none"/>
-      </w:rPr>
+        <w:rFonts w:ascii="OpenSymbol" w:hAnsi="OpenSymbol" w:cs="OpenSymbol" w:hint="default"/>
+        <w:u w:val="none"/>
+      </w:rPr>
+    </w:lvl>
+  </w:abstractNum>
+  <w:abstractNum w:abstractNumId="4">
+    <w:lvl w:ilvl="0">
+      <w:start w:val="1"/>
+      <w:numFmt w:val="bullet"/>
+      <w:lvlText w:val=""/>
+      <w:lvlJc w:val="left"/>
+      <w:pPr>
+        <w:tabs>
+          <w:tab w:val="num" w:pos="587"/>
+        </w:tabs>
+        <w:ind w:left="587" w:hanging="227"/>
+      </w:pPr>
+      <w:rPr>
+        <w:rFonts w:ascii="Symbol" w:hAnsi="Symbol" w:cs="Symbol" w:hint="default"/>
+      </w:rPr>
+    </w:lvl>
+    <w:lvl w:ilvl="1">
+      <w:start w:val="1"/>
+      <w:numFmt w:val="bullet"/>
+      <w:lvlText w:val=""/>
+      <w:lvlJc w:val="left"/>
+      <w:pPr>
+        <w:tabs>
+          <w:tab w:val="num" w:pos="814"/>
+        </w:tabs>
+        <w:ind w:left="814" w:hanging="227"/>
+      </w:pPr>
+      <w:rPr>
+        <w:rFonts w:ascii="Symbol" w:hAnsi="Symbol" w:cs="Symbol" w:hint="default"/>
+      </w:rPr>
+    </w:lvl>
+    <w:lvl w:ilvl="2">
+      <w:start w:val="1"/>
+      <w:numFmt w:val="bullet"/>
+      <w:lvlText w:val=""/>
+      <w:lvlJc w:val="left"/>
+      <w:pPr>
+        <w:tabs>
+          <w:tab w:val="num" w:pos="1040"/>
+        </w:tabs>
+        <w:ind w:left="1040" w:hanging="227"/>
+      </w:pPr>
+      <w:rPr>
+        <w:rFonts w:ascii="Symbol" w:hAnsi="Symbol" w:cs="Symbol" w:hint="default"/>
+      </w:rPr>
+    </w:lvl>
+    <w:lvl w:ilvl="3">
+      <w:start w:val="1"/>
+      <w:numFmt w:val="bullet"/>
+      <w:lvlText w:val=""/>
+      <w:lvlJc w:val="left"/>
+      <w:pPr>
+        <w:tabs>
+          <w:tab w:val="num" w:pos="1267"/>
+        </w:tabs>
+        <w:ind w:left="1267" w:hanging="227"/>
+      </w:pPr>
+      <w:rPr>
+        <w:rFonts w:ascii="Symbol" w:hAnsi="Symbol" w:cs="Symbol" w:hint="default"/>
+      </w:rPr>
+    </w:lvl>
+    <w:lvl w:ilvl="4">
+      <w:start w:val="1"/>
+      <w:numFmt w:val="bullet"/>
+      <w:lvlText w:val=""/>
+      <w:lvlJc w:val="left"/>
+      <w:pPr>
+        <w:tabs>
+          <w:tab w:val="num" w:pos="1494"/>
+        </w:tabs>
+        <w:ind w:left="1494" w:hanging="227"/>
+      </w:pPr>
+      <w:rPr>
+        <w:rFonts w:ascii="Symbol" w:hAnsi="Symbol" w:cs="Symbol" w:hint="default"/>
+      </w:rPr>
+    </w:lvl>
+    <w:lvl w:ilvl="5">
+      <w:start w:val="1"/>
+      <w:numFmt w:val="bullet"/>
+      <w:lvlText w:val=""/>
+      <w:lvlJc w:val="left"/>
+      <w:pPr>
+        <w:tabs>
+          <w:tab w:val="num" w:pos="1721"/>
+        </w:tabs>
+        <w:ind w:left="1721" w:hanging="227"/>
+      </w:pPr>
+      <w:rPr>
+        <w:rFonts w:ascii="Symbol" w:hAnsi="Symbol" w:cs="Symbol" w:hint="default"/>
+      </w:rPr>
+    </w:lvl>
+    <w:lvl w:ilvl="6">
+      <w:start w:val="1"/>
+      <w:numFmt w:val="bullet"/>
+      <w:lvlText w:val=""/>
+      <w:lvlJc w:val="left"/>
+      <w:pPr>
+        <w:tabs>
+          <w:tab w:val="num" w:pos="1947"/>
+        </w:tabs>
+        <w:ind w:left="1947" w:hanging="227"/>
+      </w:pPr>
+      <w:rPr>
+        <w:rFonts w:ascii="Symbol" w:hAnsi="Symbol" w:cs="Symbol" w:hint="default"/>
+      </w:rPr>
+    </w:lvl>
+    <w:lvl w:ilvl="7">
+      <w:start w:val="1"/>
+      <w:numFmt w:val="bullet"/>
+      <w:lvlText w:val=""/>
+      <w:lvlJc w:val="left"/>
+      <w:pPr>
+        <w:tabs>
+          <w:tab w:val="num" w:pos="2174"/>
+        </w:tabs>
+        <w:ind w:left="2174" w:hanging="227"/>
+      </w:pPr>
+      <w:rPr>
+        <w:rFonts w:ascii="Symbol" w:hAnsi="Symbol" w:cs="Symbol" w:hint="default"/>
+      </w:rPr>
+    </w:lvl>
+    <w:lvl w:ilvl="8">
+      <w:start w:val="1"/>
+      <w:numFmt w:val="bullet"/>
+      <w:lvlText w:val=""/>
+      <w:lvlJc w:val="left"/>
+      <w:pPr>
+        <w:tabs>
+          <w:tab w:val="num" w:pos="2401"/>
+        </w:tabs>
+        <w:ind w:left="2401" w:hanging="227"/>
+      </w:pPr>
+      <w:rPr>
+        <w:rFonts w:ascii="Symbol" w:hAnsi="Symbol" w:cs="Symbol" w:hint="default"/>
+      </w:rPr>
+    </w:lvl>
+  </w:abstractNum>
+  <w:abstractNum w:abstractNumId="5">
+    <w:lvl w:ilvl="0">
+      <w:start w:val="1"/>
+      <w:numFmt w:val="none"/>
+      <w:suff w:val="nothing"/>
+      <w:lvlText w:val=""/>
+      <w:lvlJc w:val="left"/>
+      <w:pPr>
+        <w:ind w:left="0" w:hanging="0"/>
+      </w:pPr>
+    </w:lvl>
+    <w:lvl w:ilvl="1">
+      <w:start w:val="1"/>
+      <w:numFmt w:val="none"/>
+      <w:suff w:val="nothing"/>
+      <w:lvlText w:val=""/>
+      <w:lvlJc w:val="left"/>
+      <w:pPr>
+        <w:ind w:left="0" w:hanging="0"/>
+      </w:pPr>
+    </w:lvl>
+    <w:lvl w:ilvl="2">
+      <w:start w:val="1"/>
+      <w:numFmt w:val="none"/>
+      <w:suff w:val="nothing"/>
+      <w:lvlText w:val=""/>
+      <w:lvlJc w:val="left"/>
+      <w:pPr>
+        <w:ind w:left="0" w:hanging="0"/>
+      </w:pPr>
+    </w:lvl>
+    <w:lvl w:ilvl="3">
+      <w:start w:val="1"/>
+      <w:numFmt w:val="none"/>
+      <w:suff w:val="nothing"/>
+      <w:lvlText w:val=""/>
+      <w:lvlJc w:val="left"/>
+      <w:pPr>
+        <w:ind w:left="0" w:hanging="0"/>
+      </w:pPr>
+    </w:lvl>
+    <w:lvl w:ilvl="4">
+      <w:start w:val="1"/>
+      <w:numFmt w:val="none"/>
+      <w:suff w:val="nothing"/>
+      <w:lvlText w:val=""/>
+      <w:lvlJc w:val="left"/>
+      <w:pPr>
+        <w:ind w:left="0" w:hanging="0"/>
+      </w:pPr>
+    </w:lvl>
+    <w:lvl w:ilvl="5">
+      <w:start w:val="1"/>
+      <w:numFmt w:val="none"/>
+      <w:suff w:val="nothing"/>
+      <w:lvlText w:val=""/>
+      <w:lvlJc w:val="left"/>
+      <w:pPr>
+        <w:ind w:left="0" w:hanging="0"/>
+      </w:pPr>
+    </w:lvl>
+    <w:lvl w:ilvl="6">
+      <w:start w:val="1"/>
+      <w:numFmt w:val="none"/>
+      <w:suff w:val="nothing"/>
+      <w:lvlText w:val=""/>
+      <w:lvlJc w:val="left"/>
+      <w:pPr>
+        <w:ind w:left="0" w:hanging="0"/>
+      </w:pPr>
+    </w:lvl>
+    <w:lvl w:ilvl="7">
+      <w:start w:val="1"/>
+      <w:numFmt w:val="none"/>
+      <w:suff w:val="nothing"/>
+      <w:lvlText w:val=""/>
+      <w:lvlJc w:val="left"/>
+      <w:pPr>
+        <w:ind w:left="0" w:hanging="0"/>
+      </w:pPr>
+    </w:lvl>
+    <w:lvl w:ilvl="8">
+      <w:start w:val="1"/>
+      <w:numFmt w:val="none"/>
+      <w:suff w:val="nothing"/>
+      <w:lvlText w:val=""/>
+      <w:lvlJc w:val="left"/>
+      <w:pPr>
+        <w:ind w:left="0" w:hanging="0"/>
+      </w:pPr>
     </w:lvl>
   </w:abstractNum>
   <w:num w:numId="1">
@@ -852,86 +1047,106 @@
   <w:num w:numId="3">
     <w:abstractNumId w:val="3"/>
   </w:num>
+  <w:num w:numId="4">
+    <w:abstractNumId w:val="4"/>
+  </w:num>
+  <w:num w:numId="5">
+    <w:abstractNumId w:val="5"/>
+  </w:num>
 </w:numbering>
 </file>
 
 <file path=word/styles.xml><?xml version="1.0" encoding="utf-8"?>
-<w:styles xmlns:mc="http://schemas.openxmlformats.org/markup-compatibility/2006" xmlns:o="urn:schemas-microsoft-com:office:office" xmlns:r="http://schemas.openxmlformats.org/officeDocument/2006/relationships" xmlns:m="http://schemas.openxmlformats.org/officeDocument/2006/math" xmlns:v="urn:schemas-microsoft-com:vml" xmlns:wp="http://schemas.openxmlformats.org/drawingml/2006/wordprocessingDrawing" xmlns:w10="urn:schemas-microsoft-com:office:word" xmlns:w="http://schemas.openxmlformats.org/wordprocessingml/2006/main" xmlns:wne="http://schemas.microsoft.com/office/word/2006/wordml" xmlns:sl="http://schemas.openxmlformats.org/schemaLibrary/2006/main" xmlns:a="http://schemas.openxmlformats.org/drawingml/2006/main" xmlns:pic="http://schemas.openxmlformats.org/drawingml/2006/picture" xmlns:c="http://schemas.openxmlformats.org/drawingml/2006/chart" xmlns:lc="http://schemas.openxmlformats.org/drawingml/2006/lockedCanvas" xmlns:dgm="http://schemas.openxmlformats.org/drawingml/2006/diagram" xmlns:wps="http://schemas.microsoft.com/office/word/2010/wordprocessingShape" xmlns:wpg="http://schemas.microsoft.com/office/word/2010/wordprocessingGroup" xmlns:w14="http://schemas.microsoft.com/office/word/2010/wordml" xmlns:w15="http://schemas.microsoft.com/office/word/2012/wordml">
+<w:styles xmlns:w="http://schemas.openxmlformats.org/wordprocessingml/2006/main" xmlns:w14="http://schemas.microsoft.com/office/word/2010/wordml" xmlns:mc="http://schemas.openxmlformats.org/markup-compatibility/2006" mc:Ignorable="w14">
   <w:docDefaults>
     <w:rPrDefault>
       <w:rPr>
-        <w:rFonts w:ascii="Arial" w:cs="Arial" w:eastAsia="Arial" w:hAnsi="Arial"/>
+        <w:rFonts w:ascii="Arial" w:hAnsi="Arial" w:eastAsia="Arial" w:cs="Arial"/>
         <w:sz w:val="22"/>
         <w:szCs w:val="22"/>
-        <w:lang w:val="en"/>
+        <w:lang w:val="en" w:eastAsia="zh-CN" w:bidi="hi-IN"/>
       </w:rPr>
     </w:rPrDefault>
     <w:pPrDefault>
-      <w:pPr>
-        <w:spacing w:line="276" w:lineRule="auto"/>
-      </w:pPr>
+      <w:pPr/>
     </w:pPrDefault>
   </w:docDefaults>
-  <w:style w:type="paragraph" w:styleId="Normal" w:default="1">
-    <w:name w:val="normal"/>
-  </w:style>
-  <w:style w:type="table" w:styleId="TableNormal" w:default="1">
-    <w:name w:val="Table Normal"/>
+  <w:style w:type="paragraph" w:styleId="Normal">
+    <w:name w:val="Normal"/>
+    <w:qFormat/>
+    <w:pPr>
+      <w:widowControl/>
+      <w:bidi w:val="0"/>
+      <w:spacing w:lineRule="auto" w:line="276"/>
+      <w:jc w:val="left"/>
+    </w:pPr>
+    <w:rPr>
+      <w:rFonts w:ascii="Arial" w:hAnsi="Arial" w:eastAsia="Arial" w:cs="Arial"/>
+      <w:color w:val="auto"/>
+      <w:kern w:val="0"/>
+      <w:sz w:val="22"/>
+      <w:szCs w:val="22"/>
+      <w:lang w:val="en" w:eastAsia="zh-CN" w:bidi="hi-IN"/>
+    </w:rPr>
   </w:style>
   <w:style w:type="paragraph" w:styleId="Heading1">
-    <w:name w:val="heading 1"/>
-    <w:basedOn w:val="Normal"/>
-    <w:next w:val="Normal"/>
+    <w:name w:val="Heading 1"/>
+    <w:basedOn w:val="Normal1"/>
+    <w:next w:val="Normal1"/>
+    <w:qFormat/>
     <w:pPr>
-      <w:keepNext w:val="1"/>
-      <w:keepLines w:val="1"/>
-      <w:spacing w:after="120" w:before="400" w:lineRule="auto"/>
+      <w:keepNext w:val="true"/>
+      <w:keepLines/>
+      <w:spacing w:lineRule="auto" w:line="240" w:before="400" w:after="120"/>
     </w:pPr>
     <w:rPr>
-      <w:b w:val="1"/>
+      <w:b/>
       <w:sz w:val="40"/>
       <w:szCs w:val="40"/>
     </w:rPr>
   </w:style>
   <w:style w:type="paragraph" w:styleId="Heading2">
-    <w:name w:val="heading 2"/>
-    <w:basedOn w:val="Normal"/>
-    <w:next w:val="Normal"/>
+    <w:name w:val="Heading 2"/>
+    <w:basedOn w:val="Normal1"/>
+    <w:next w:val="Normal1"/>
+    <w:qFormat/>
     <w:pPr>
-      <w:keepNext w:val="1"/>
-      <w:keepLines w:val="1"/>
-      <w:spacing w:after="120" w:before="360" w:lineRule="auto"/>
+      <w:keepNext w:val="true"/>
+      <w:keepLines/>
+      <w:spacing w:lineRule="auto" w:line="240" w:before="360" w:after="120"/>
     </w:pPr>
     <w:rPr>
-      <w:b w:val="0"/>
+      <w:b w:val="false"/>
       <w:sz w:val="32"/>
       <w:szCs w:val="32"/>
     </w:rPr>
   </w:style>
   <w:style w:type="paragraph" w:styleId="Heading3">
-    <w:name w:val="heading 3"/>
-    <w:basedOn w:val="Normal"/>
-    <w:next w:val="Normal"/>
+    <w:name w:val="Heading 3"/>
+    <w:basedOn w:val="Normal1"/>
+    <w:next w:val="Normal1"/>
+    <w:qFormat/>
     <w:pPr>
-      <w:keepNext w:val="1"/>
-      <w:keepLines w:val="1"/>
-      <w:spacing w:after="80" w:before="320" w:lineRule="auto"/>
+      <w:keepNext w:val="true"/>
+      <w:keepLines/>
+      <w:spacing w:lineRule="auto" w:line="240" w:before="320" w:after="80"/>
     </w:pPr>
     <w:rPr>
-      <w:b w:val="0"/>
+      <w:b w:val="false"/>
       <w:color w:val="434343"/>
       <w:sz w:val="28"/>
       <w:szCs w:val="28"/>
     </w:rPr>
   </w:style>
   <w:style w:type="paragraph" w:styleId="Heading4">
-    <w:name w:val="heading 4"/>
-    <w:basedOn w:val="Normal"/>
-    <w:next w:val="Normal"/>
+    <w:name w:val="Heading 4"/>
+    <w:basedOn w:val="Normal1"/>
+    <w:next w:val="Normal1"/>
+    <w:qFormat/>
     <w:pPr>
-      <w:keepNext w:val="1"/>
-      <w:keepLines w:val="1"/>
-      <w:spacing w:after="80" w:before="280" w:lineRule="auto"/>
+      <w:keepNext w:val="true"/>
+      <w:keepLines/>
+      <w:spacing w:lineRule="auto" w:line="240" w:before="280" w:after="80"/>
     </w:pPr>
     <w:rPr>
       <w:color w:val="666666"/>
@@ -940,13 +1155,14 @@
     </w:rPr>
   </w:style>
   <w:style w:type="paragraph" w:styleId="Heading5">
-    <w:name w:val="heading 5"/>
-    <w:basedOn w:val="Normal"/>
-    <w:next w:val="Normal"/>
+    <w:name w:val="Heading 5"/>
+    <w:basedOn w:val="Normal1"/>
+    <w:next w:val="Normal1"/>
+    <w:qFormat/>
     <w:pPr>
-      <w:keepNext w:val="1"/>
-      <w:keepLines w:val="1"/>
-      <w:spacing w:after="80" w:before="240" w:lineRule="auto"/>
+      <w:keepNext w:val="true"/>
+      <w:keepLines/>
+      <w:spacing w:lineRule="auto" w:line="240" w:before="240" w:after="80"/>
     </w:pPr>
     <w:rPr>
       <w:color w:val="666666"/>
@@ -955,29 +1171,317 @@
     </w:rPr>
   </w:style>
   <w:style w:type="paragraph" w:styleId="Heading6">
-    <w:name w:val="heading 6"/>
-    <w:basedOn w:val="Normal"/>
-    <w:next w:val="Normal"/>
+    <w:name w:val="Heading 6"/>
+    <w:basedOn w:val="Normal1"/>
+    <w:next w:val="Normal1"/>
+    <w:qFormat/>
     <w:pPr>
-      <w:keepNext w:val="1"/>
-      <w:keepLines w:val="1"/>
-      <w:spacing w:after="80" w:before="240" w:lineRule="auto"/>
+      <w:keepNext w:val="true"/>
+      <w:keepLines/>
+      <w:spacing w:lineRule="auto" w:line="240" w:before="240" w:after="80"/>
     </w:pPr>
     <w:rPr>
-      <w:i w:val="1"/>
+      <w:i/>
       <w:color w:val="666666"/>
       <w:sz w:val="22"/>
       <w:szCs w:val="22"/>
     </w:rPr>
   </w:style>
+  <w:style w:type="character" w:styleId="ListLabel1">
+    <w:name w:val="ListLabel 1"/>
+    <w:qFormat/>
+    <w:rPr>
+      <w:u w:val="none"/>
+    </w:rPr>
+  </w:style>
+  <w:style w:type="character" w:styleId="ListLabel2">
+    <w:name w:val="ListLabel 2"/>
+    <w:qFormat/>
+    <w:rPr>
+      <w:u w:val="none"/>
+    </w:rPr>
+  </w:style>
+  <w:style w:type="character" w:styleId="ListLabel3">
+    <w:name w:val="ListLabel 3"/>
+    <w:qFormat/>
+    <w:rPr>
+      <w:u w:val="none"/>
+    </w:rPr>
+  </w:style>
+  <w:style w:type="character" w:styleId="ListLabel4">
+    <w:name w:val="ListLabel 4"/>
+    <w:qFormat/>
+    <w:rPr>
+      <w:u w:val="none"/>
+    </w:rPr>
+  </w:style>
+  <w:style w:type="character" w:styleId="ListLabel5">
+    <w:name w:val="ListLabel 5"/>
+    <w:qFormat/>
+    <w:rPr>
+      <w:u w:val="none"/>
+    </w:rPr>
+  </w:style>
+  <w:style w:type="character" w:styleId="ListLabel6">
+    <w:name w:val="ListLabel 6"/>
+    <w:qFormat/>
+    <w:rPr>
+      <w:u w:val="none"/>
+    </w:rPr>
+  </w:style>
+  <w:style w:type="character" w:styleId="ListLabel7">
+    <w:name w:val="ListLabel 7"/>
+    <w:qFormat/>
+    <w:rPr>
+      <w:u w:val="none"/>
+    </w:rPr>
+  </w:style>
+  <w:style w:type="character" w:styleId="ListLabel8">
+    <w:name w:val="ListLabel 8"/>
+    <w:qFormat/>
+    <w:rPr>
+      <w:u w:val="none"/>
+    </w:rPr>
+  </w:style>
+  <w:style w:type="character" w:styleId="ListLabel9">
+    <w:name w:val="ListLabel 9"/>
+    <w:qFormat/>
+    <w:rPr>
+      <w:u w:val="none"/>
+    </w:rPr>
+  </w:style>
+  <w:style w:type="character" w:styleId="ListLabel10">
+    <w:name w:val="ListLabel 10"/>
+    <w:qFormat/>
+    <w:rPr>
+      <w:u w:val="none"/>
+    </w:rPr>
+  </w:style>
+  <w:style w:type="character" w:styleId="ListLabel11">
+    <w:name w:val="ListLabel 11"/>
+    <w:qFormat/>
+    <w:rPr>
+      <w:u w:val="none"/>
+    </w:rPr>
+  </w:style>
+  <w:style w:type="character" w:styleId="ListLabel12">
+    <w:name w:val="ListLabel 12"/>
+    <w:qFormat/>
+    <w:rPr>
+      <w:u w:val="none"/>
+    </w:rPr>
+  </w:style>
+  <w:style w:type="character" w:styleId="ListLabel13">
+    <w:name w:val="ListLabel 13"/>
+    <w:qFormat/>
+    <w:rPr>
+      <w:u w:val="none"/>
+    </w:rPr>
+  </w:style>
+  <w:style w:type="character" w:styleId="ListLabel14">
+    <w:name w:val="ListLabel 14"/>
+    <w:qFormat/>
+    <w:rPr>
+      <w:u w:val="none"/>
+    </w:rPr>
+  </w:style>
+  <w:style w:type="character" w:styleId="ListLabel15">
+    <w:name w:val="ListLabel 15"/>
+    <w:qFormat/>
+    <w:rPr>
+      <w:u w:val="none"/>
+    </w:rPr>
+  </w:style>
+  <w:style w:type="character" w:styleId="ListLabel16">
+    <w:name w:val="ListLabel 16"/>
+    <w:qFormat/>
+    <w:rPr>
+      <w:u w:val="none"/>
+    </w:rPr>
+  </w:style>
+  <w:style w:type="character" w:styleId="ListLabel17">
+    <w:name w:val="ListLabel 17"/>
+    <w:qFormat/>
+    <w:rPr>
+      <w:u w:val="none"/>
+    </w:rPr>
+  </w:style>
+  <w:style w:type="character" w:styleId="ListLabel18">
+    <w:name w:val="ListLabel 18"/>
+    <w:qFormat/>
+    <w:rPr>
+      <w:u w:val="none"/>
+    </w:rPr>
+  </w:style>
+  <w:style w:type="character" w:styleId="ListLabel19">
+    <w:name w:val="ListLabel 19"/>
+    <w:qFormat/>
+    <w:rPr>
+      <w:u w:val="none"/>
+    </w:rPr>
+  </w:style>
+  <w:style w:type="character" w:styleId="ListLabel20">
+    <w:name w:val="ListLabel 20"/>
+    <w:qFormat/>
+    <w:rPr>
+      <w:u w:val="none"/>
+    </w:rPr>
+  </w:style>
+  <w:style w:type="character" w:styleId="ListLabel21">
+    <w:name w:val="ListLabel 21"/>
+    <w:qFormat/>
+    <w:rPr>
+      <w:u w:val="none"/>
+    </w:rPr>
+  </w:style>
+  <w:style w:type="character" w:styleId="ListLabel22">
+    <w:name w:val="ListLabel 22"/>
+    <w:qFormat/>
+    <w:rPr>
+      <w:u w:val="none"/>
+    </w:rPr>
+  </w:style>
+  <w:style w:type="character" w:styleId="ListLabel23">
+    <w:name w:val="ListLabel 23"/>
+    <w:qFormat/>
+    <w:rPr>
+      <w:u w:val="none"/>
+    </w:rPr>
+  </w:style>
+  <w:style w:type="character" w:styleId="ListLabel24">
+    <w:name w:val="ListLabel 24"/>
+    <w:qFormat/>
+    <w:rPr>
+      <w:u w:val="none"/>
+    </w:rPr>
+  </w:style>
+  <w:style w:type="character" w:styleId="ListLabel25">
+    <w:name w:val="ListLabel 25"/>
+    <w:qFormat/>
+    <w:rPr>
+      <w:u w:val="none"/>
+    </w:rPr>
+  </w:style>
+  <w:style w:type="character" w:styleId="ListLabel26">
+    <w:name w:val="ListLabel 26"/>
+    <w:qFormat/>
+    <w:rPr>
+      <w:u w:val="none"/>
+    </w:rPr>
+  </w:style>
+  <w:style w:type="character" w:styleId="ListLabel27">
+    <w:name w:val="ListLabel 27"/>
+    <w:qFormat/>
+    <w:rPr>
+      <w:u w:val="none"/>
+    </w:rPr>
+  </w:style>
+  <w:style w:type="character" w:styleId="ListLabel28">
+    <w:name w:val="ListLabel 28"/>
+    <w:qFormat/>
+    <w:rPr>
+      <w:color w:val="1155CC"/>
+      <w:u w:val="single"/>
+    </w:rPr>
+  </w:style>
+  <w:style w:type="character" w:styleId="InternetLink">
+    <w:name w:val="Internet Link"/>
+    <w:rPr>
+      <w:color w:val="000080"/>
+      <w:u w:val="single"/>
+      <w:lang w:val="zxx" w:eastAsia="zxx" w:bidi="zxx"/>
+    </w:rPr>
+  </w:style>
+  <w:style w:type="character" w:styleId="NumberingSymbols">
+    <w:name w:val="Numbering Symbols"/>
+    <w:qFormat/>
+    <w:rPr/>
+  </w:style>
+  <w:style w:type="paragraph" w:styleId="Heading">
+    <w:name w:val="Heading"/>
+    <w:basedOn w:val="Normal"/>
+    <w:next w:val="TextBody"/>
+    <w:qFormat/>
+    <w:pPr>
+      <w:keepNext w:val="true"/>
+      <w:spacing w:before="240" w:after="120"/>
+    </w:pPr>
+    <w:rPr>
+      <w:rFonts w:ascii="Liberation Sans" w:hAnsi="Liberation Sans" w:eastAsia="Noto Sans CJK SC" w:cs="Lohit Devanagari"/>
+      <w:sz w:val="28"/>
+      <w:szCs w:val="28"/>
+    </w:rPr>
+  </w:style>
+  <w:style w:type="paragraph" w:styleId="TextBody">
+    <w:name w:val="Body Text"/>
+    <w:basedOn w:val="Normal"/>
+    <w:pPr>
+      <w:spacing w:lineRule="auto" w:line="276" w:before="0" w:after="140"/>
+    </w:pPr>
+    <w:rPr/>
+  </w:style>
+  <w:style w:type="paragraph" w:styleId="List">
+    <w:name w:val="List"/>
+    <w:basedOn w:val="TextBody"/>
+    <w:pPr/>
+    <w:rPr>
+      <w:rFonts w:cs="Lohit Devanagari"/>
+    </w:rPr>
+  </w:style>
+  <w:style w:type="paragraph" w:styleId="Caption">
+    <w:name w:val="Caption"/>
+    <w:basedOn w:val="Normal"/>
+    <w:qFormat/>
+    <w:pPr>
+      <w:suppressLineNumbers/>
+      <w:spacing w:before="120" w:after="120"/>
+    </w:pPr>
+    <w:rPr>
+      <w:rFonts w:cs="Lohit Devanagari"/>
+      <w:i/>
+      <w:iCs/>
+      <w:sz w:val="24"/>
+      <w:szCs w:val="24"/>
+    </w:rPr>
+  </w:style>
+  <w:style w:type="paragraph" w:styleId="Index">
+    <w:name w:val="Index"/>
+    <w:basedOn w:val="Normal"/>
+    <w:qFormat/>
+    <w:pPr>
+      <w:suppressLineNumbers/>
+    </w:pPr>
+    <w:rPr>
+      <w:rFonts w:cs="Lohit Devanagari"/>
+    </w:rPr>
+  </w:style>
+  <w:style w:type="paragraph" w:styleId="Normal1" w:default="1">
+    <w:name w:val="LO-normal"/>
+    <w:qFormat/>
+    <w:pPr>
+      <w:widowControl/>
+      <w:bidi w:val="0"/>
+      <w:spacing w:lineRule="auto" w:line="276"/>
+      <w:jc w:val="left"/>
+    </w:pPr>
+    <w:rPr>
+      <w:rFonts w:ascii="Arial" w:hAnsi="Arial" w:eastAsia="Arial" w:cs="Arial"/>
+      <w:color w:val="auto"/>
+      <w:kern w:val="0"/>
+      <w:sz w:val="22"/>
+      <w:szCs w:val="22"/>
+      <w:lang w:val="en" w:eastAsia="zh-CN" w:bidi="hi-IN"/>
+    </w:rPr>
+  </w:style>
   <w:style w:type="paragraph" w:styleId="Title">
     <w:name w:val="Title"/>
-    <w:basedOn w:val="Normal"/>
-    <w:next w:val="Normal"/>
+    <w:basedOn w:val="Normal1"/>
+    <w:next w:val="Normal1"/>
+    <w:qFormat/>
     <w:pPr>
-      <w:keepNext w:val="1"/>
-      <w:keepLines w:val="1"/>
-      <w:spacing w:after="60" w:before="0" w:lineRule="auto"/>
+      <w:keepNext w:val="true"/>
+      <w:keepLines/>
+      <w:spacing w:lineRule="auto" w:line="240" w:before="0" w:after="60"/>
     </w:pPr>
     <w:rPr>
       <w:sz w:val="52"/>
@@ -986,20 +1490,28 @@
   </w:style>
   <w:style w:type="paragraph" w:styleId="Subtitle">
     <w:name w:val="Subtitle"/>
-    <w:basedOn w:val="Normal"/>
-    <w:next w:val="Normal"/>
+    <w:basedOn w:val="Normal1"/>
+    <w:next w:val="Normal1"/>
+    <w:qFormat/>
     <w:pPr>
-      <w:keepNext w:val="1"/>
-      <w:keepLines w:val="1"/>
-      <w:spacing w:after="320" w:before="0" w:lineRule="auto"/>
+      <w:keepNext w:val="true"/>
+      <w:keepLines/>
+      <w:spacing w:lineRule="auto" w:line="240" w:before="0" w:after="320"/>
     </w:pPr>
     <w:rPr>
-      <w:rFonts w:ascii="Arial" w:cs="Arial" w:eastAsia="Arial" w:hAnsi="Arial"/>
-      <w:i w:val="0"/>
+      <w:rFonts w:ascii="Arial" w:hAnsi="Arial" w:eastAsia="Arial" w:cs="Arial"/>
+      <w:i w:val="false"/>
       <w:color w:val="666666"/>
       <w:sz w:val="30"/>
       <w:szCs w:val="30"/>
     </w:rPr>
+  </w:style>
+  <w:style w:type="numbering" w:styleId="List1">
+    <w:name w:val="List 1"/>
+    <w:qFormat/>
+  </w:style>
+  <w:style w:type="table" w:default="1" w:styleId="TableNormal">
+    <w:name w:val="Table Normal"/>
   </w:style>
 </w:styles>
 </file>

</xml_diff>